<commit_message>
Added SPAWN_EFFECT spawnflag to target_botspawn
</commit_message>
<xml_diff>
--- a/assets/entityplus/docs/manual.docx
+++ b/assets/entityplus/docs/manual.docx
@@ -675,6 +675,33 @@
           <w:lang w:val="en-US"/>
         </w:rPr>
         <w:t>https://github.com/TheEnginesOfCreation/EntityPlus</w:t>
+      </w:r>
+    </w:p>
+    <w:p>
+      <w:pPr>
+        <w:sectPr>
+          <w:type w:val="nextPage"/>
+          <w:pgSz w:w="11906" w:h="16838"/>
+          <w:pgMar w:left="1134" w:right="1134" w:header="0" w:top="1134" w:footer="0" w:bottom="1134" w:gutter="0"/>
+          <w:pgNumType w:fmt="decimal"/>
+          <w:formProt w:val="false"/>
+          <w:textDirection w:val="lrTb"/>
+          <w:docGrid w:type="default" w:linePitch="100" w:charSpace="0"/>
+        </w:sectPr>
+      </w:pPr>
+    </w:p>
+    <w:p>
+      <w:pPr>
+        <w:pStyle w:val="Standard"/>
+        <w:jc w:val="right"/>
+        <w:rPr>
+          <w:sz w:val="28"/>
+          <w:szCs w:val="28"/>
+          <w:lang w:val="en-US"/>
+        </w:rPr>
+      </w:pPr>
+      <w:r>
+        <w:rPr/>
       </w:r>
     </w:p>
     <w:sdt>
@@ -2173,6 +2200,18 @@
             <w:fldChar w:fldCharType="end"/>
           </w:r>
         </w:p>
+        <w:p>
+          <w:pPr>
+            <w:sectPr>
+              <w:type w:val="continuous"/>
+              <w:pgSz w:w="11906" w:h="16838"/>
+              <w:pgMar w:left="1134" w:right="1134" w:header="0" w:top="1134" w:footer="0" w:bottom="1134" w:gutter="0"/>
+              <w:formProt w:val="false"/>
+              <w:textDirection w:val="lrTb"/>
+              <w:docGrid w:type="default" w:linePitch="100" w:charSpace="0"/>
+            </w:sectPr>
+          </w:pPr>
+        </w:p>
       </w:sdtContent>
     </w:sdt>
     <w:p>
@@ -2330,7 +2369,6 @@
           <w:lang w:val="en-US"/>
         </w:rPr>
       </w:pPr>
-      <w:r/>
       <w:r>
         <w:rPr>
           <w:lang w:val="en-US"/>
@@ -2357,7 +2395,7 @@
                 <wp:positionV relativeFrom="paragraph">
                   <wp:posOffset>-17780</wp:posOffset>
                 </wp:positionV>
-                <wp:extent cx="2566035" cy="988060"/>
+                <wp:extent cx="2566670" cy="988695"/>
                 <wp:effectExtent l="0" t="0" r="22860" b="22860"/>
                 <wp:wrapThrough wrapText="bothSides">
                   <wp:wrapPolygon edited="0">
@@ -2376,7 +2414,7 @@
                       <wps:spPr>
                         <a:xfrm>
                           <a:off x="0" y="0"/>
-                          <a:ext cx="2565360" cy="987480"/>
+                          <a:ext cx="2566080" cy="988200"/>
                         </a:xfrm>
                         <a:prstGeom prst="rect">
                           <a:avLst/>
@@ -2402,13 +2440,16 @@
                             <w:pPr>
                               <w:pStyle w:val="FrameContents"/>
                               <w:jc w:val="center"/>
-                              <w:rPr/>
+                              <w:rPr>
+                                <w:color w:val="000000"/>
+                              </w:rPr>
                             </w:pPr>
                             <w:r>
                               <w:rPr>
                                 <w:rFonts w:ascii="Arial" w:hAnsi="Arial"/>
                                 <w:b/>
                                 <w:bCs/>
+                                <w:color w:val="000000"/>
                                 <w:sz w:val="28"/>
                                 <w:szCs w:val="28"/>
                                 <w:lang w:val="en-US"/>
@@ -2420,6 +2461,7 @@
                                 <w:rFonts w:ascii="Arial" w:hAnsi="Arial"/>
                                 <w:b/>
                                 <w:bCs/>
+                                <w:color w:val="000000"/>
                                 <w:sz w:val="28"/>
                                 <w:szCs w:val="28"/>
                                 <w:lang w:val="en-US"/>
@@ -2433,6 +2475,7 @@
                                 <w:bCs/>
                                 <w:i/>
                                 <w:iCs/>
+                                <w:color w:val="000000"/>
                                 <w:sz w:val="28"/>
                                 <w:szCs w:val="28"/>
                                 <w:lang w:val="en-US"/>
@@ -2444,6 +2487,7 @@
                                 <w:rFonts w:ascii="Arial" w:hAnsi="Arial"/>
                                 <w:b/>
                                 <w:bCs/>
+                                <w:color w:val="000000"/>
                                 <w:sz w:val="28"/>
                                 <w:szCs w:val="28"/>
                                 <w:lang w:val="en-US"/>
@@ -2464,7 +2508,7 @@
           </mc:Choice>
           <mc:Fallback>
             <w:pict>
-              <v:rect id="shape_0" ID="Text Box 2" fillcolor="silver" stroked="t" style="position:absolute;margin-left:312.2pt;margin-top:-1.4pt;width:201.95pt;height:77.7pt">
+              <v:rect id="shape_0" ID="Text Box 2" fillcolor="silver" stroked="t" style="position:absolute;margin-left:312.2pt;margin-top:-1.4pt;width:202pt;height:77.75pt">
                 <w10:wrap type="square"/>
                 <v:fill o:detectmouseclick="t" type="solid" color2="#3f3f3f"/>
                 <v:stroke color="black" joinstyle="round" endcap="flat"/>
@@ -2474,13 +2518,16 @@
                       <w:pPr>
                         <w:pStyle w:val="FrameContents"/>
                         <w:jc w:val="center"/>
-                        <w:rPr/>
+                        <w:rPr>
+                          <w:color w:val="000000"/>
+                        </w:rPr>
                       </w:pPr>
                       <w:r>
                         <w:rPr>
                           <w:rFonts w:ascii="Arial" w:hAnsi="Arial"/>
                           <w:b/>
                           <w:bCs/>
+                          <w:color w:val="000000"/>
                           <w:sz w:val="28"/>
                           <w:szCs w:val="28"/>
                           <w:lang w:val="en-US"/>
@@ -2492,6 +2539,7 @@
                           <w:rFonts w:ascii="Arial" w:hAnsi="Arial"/>
                           <w:b/>
                           <w:bCs/>
+                          <w:color w:val="000000"/>
                           <w:sz w:val="28"/>
                           <w:szCs w:val="28"/>
                           <w:lang w:val="en-US"/>
@@ -2505,6 +2553,7 @@
                           <w:bCs/>
                           <w:i/>
                           <w:iCs/>
+                          <w:color w:val="000000"/>
                           <w:sz w:val="28"/>
                           <w:szCs w:val="28"/>
                           <w:lang w:val="en-US"/>
@@ -2516,6 +2565,7 @@
                           <w:rFonts w:ascii="Arial" w:hAnsi="Arial"/>
                           <w:b/>
                           <w:bCs/>
+                          <w:color w:val="000000"/>
                           <w:sz w:val="28"/>
                           <w:szCs w:val="28"/>
                           <w:lang w:val="en-US"/>
@@ -2657,7 +2707,11 @@
         </w:rPr>
       </w:pPr>
       <w:r>
-        <w:rPr/>
+        <w:rPr>
+          <w:i w:val="false"/>
+          <w:iCs w:val="false"/>
+          <w:lang w:val="en-US"/>
+        </w:rPr>
       </w:r>
     </w:p>
     <w:p>
@@ -2968,7 +3022,7 @@
                 <wp:positionV relativeFrom="paragraph">
                   <wp:posOffset>-74930</wp:posOffset>
                 </wp:positionV>
-                <wp:extent cx="1524635" cy="1177925"/>
+                <wp:extent cx="1525270" cy="1178560"/>
                 <wp:effectExtent l="0" t="0" r="18810" b="22590"/>
                 <wp:wrapThrough wrapText="bothSides">
                   <wp:wrapPolygon edited="0">
@@ -2987,7 +3041,7 @@
                       <wps:spPr>
                         <a:xfrm>
                           <a:off x="0" y="0"/>
-                          <a:ext cx="1523880" cy="1177200"/>
+                          <a:ext cx="1524600" cy="1177920"/>
                         </a:xfrm>
                         <a:prstGeom prst="rect">
                           <a:avLst/>
@@ -3013,13 +3067,16 @@
                             <w:pPr>
                               <w:pStyle w:val="FrameContents"/>
                               <w:jc w:val="center"/>
-                              <w:rPr/>
+                              <w:rPr>
+                                <w:color w:val="000000"/>
+                              </w:rPr>
                             </w:pPr>
                             <w:r>
                               <w:rPr>
                                 <w:rFonts w:ascii="Arial" w:hAnsi="Arial"/>
                                 <w:b/>
                                 <w:bCs/>
+                                <w:color w:val="000000"/>
                                 <w:sz w:val="28"/>
                                 <w:szCs w:val="28"/>
                                 <w:lang w:val="en-US"/>
@@ -3031,6 +3088,7 @@
                                 <w:rFonts w:ascii="Arial" w:hAnsi="Arial"/>
                                 <w:b/>
                                 <w:bCs/>
+                                <w:color w:val="000000"/>
                                 <w:sz w:val="28"/>
                                 <w:szCs w:val="28"/>
                                 <w:lang w:val="en-US"/>
@@ -3051,7 +3109,7 @@
           </mc:Choice>
           <mc:Fallback>
             <w:pict>
-              <v:rect id="shape_0" ID="Text Box 4" fillcolor="silver" stroked="t" style="position:absolute;margin-left:344.75pt;margin-top:-5.9pt;width:119.95pt;height:92.65pt">
+              <v:rect id="shape_0" ID="Text Box 4" fillcolor="silver" stroked="t" style="position:absolute;margin-left:344.75pt;margin-top:-5.9pt;width:120pt;height:92.7pt">
                 <w10:wrap type="square"/>
                 <v:fill o:detectmouseclick="t" type="solid" color2="#3f3f3f"/>
                 <v:stroke color="black" joinstyle="round" endcap="flat"/>
@@ -3061,13 +3119,16 @@
                       <w:pPr>
                         <w:pStyle w:val="FrameContents"/>
                         <w:jc w:val="center"/>
-                        <w:rPr/>
+                        <w:rPr>
+                          <w:color w:val="000000"/>
+                        </w:rPr>
                       </w:pPr>
                       <w:r>
                         <w:rPr>
                           <w:rFonts w:ascii="Arial" w:hAnsi="Arial"/>
                           <w:b/>
                           <w:bCs/>
+                          <w:color w:val="000000"/>
                           <w:sz w:val="28"/>
                           <w:szCs w:val="28"/>
                           <w:lang w:val="en-US"/>
@@ -3079,6 +3140,7 @@
                           <w:rFonts w:ascii="Arial" w:hAnsi="Arial"/>
                           <w:b/>
                           <w:bCs/>
+                          <w:color w:val="000000"/>
                           <w:sz w:val="28"/>
                           <w:szCs w:val="28"/>
                           <w:lang w:val="en-US"/>
@@ -3253,7 +3315,9 @@
         </w:rPr>
       </w:pPr>
       <w:r>
-        <w:rPr/>
+        <w:rPr>
+          <w:lang w:val="en-US"/>
+        </w:rPr>
       </w:r>
     </w:p>
     <w:p>
@@ -5231,7 +5295,7 @@
                 <wp:positionV relativeFrom="paragraph">
                   <wp:posOffset>32385</wp:posOffset>
                 </wp:positionV>
-                <wp:extent cx="2505710" cy="3449320"/>
+                <wp:extent cx="2506345" cy="3449955"/>
                 <wp:effectExtent l="0" t="0" r="9360" b="18660"/>
                 <wp:wrapThrough wrapText="bothSides">
                   <wp:wrapPolygon edited="0">
@@ -5250,7 +5314,7 @@
                       <wps:spPr>
                         <a:xfrm>
                           <a:off x="0" y="0"/>
-                          <a:ext cx="2505240" cy="3448800"/>
+                          <a:ext cx="2505600" cy="3449160"/>
                         </a:xfrm>
                         <a:prstGeom prst="rect">
                           <a:avLst/>
@@ -5275,7 +5339,7 @@
           </mc:Choice>
           <mc:Fallback>
             <w:pict>
-              <v:rect id="shape_0" ID="Rectangle 7" stroked="f" style="position:absolute;margin-left:279.55pt;margin-top:2.55pt;width:197.2pt;height:271.5pt">
+              <v:rect id="shape_0" ID="Rectangle 7" stroked="f" style="position:absolute;margin-left:279.55pt;margin-top:2.55pt;width:197.25pt;height:271.55pt">
                 <w10:wrap type="none"/>
                 <v:fill o:detectmouseclick="t" on="false"/>
                 <v:stroke color="#3465a4" joinstyle="round" endcap="flat"/>
@@ -7104,7 +7168,7 @@
                 <wp:positionV relativeFrom="paragraph">
                   <wp:posOffset>842645</wp:posOffset>
                 </wp:positionV>
-                <wp:extent cx="3181350" cy="1177925"/>
+                <wp:extent cx="3181985" cy="1178560"/>
                 <wp:effectExtent l="0" t="0" r="19685" b="22860"/>
                 <wp:wrapThrough wrapText="bothSides">
                   <wp:wrapPolygon edited="0">
@@ -7123,7 +7187,7 @@
                       <wps:spPr>
                         <a:xfrm>
                           <a:off x="0" y="0"/>
-                          <a:ext cx="3180600" cy="1177200"/>
+                          <a:ext cx="3181320" cy="1177920"/>
                         </a:xfrm>
                         <a:prstGeom prst="rect">
                           <a:avLst/>
@@ -7164,6 +7228,7 @@
                                 <w:rFonts w:ascii="Arial" w:hAnsi="Arial"/>
                                 <w:b/>
                                 <w:bCs/>
+                                <w:color w:val="000000"/>
                                 <w:sz w:val="28"/>
                                 <w:szCs w:val="28"/>
                                 <w:lang w:val="en-US"/>
@@ -7175,6 +7240,7 @@
                                 <w:rFonts w:ascii="Arial" w:hAnsi="Arial"/>
                                 <w:b/>
                                 <w:bCs/>
+                                <w:color w:val="000000"/>
                                 <w:sz w:val="28"/>
                                 <w:szCs w:val="28"/>
                                 <w:lang w:val="en-US"/>
@@ -7186,13 +7252,16 @@
                             <w:pPr>
                               <w:pStyle w:val="FrameContents"/>
                               <w:jc w:val="center"/>
-                              <w:rPr/>
+                              <w:rPr>
+                                <w:color w:val="000000"/>
+                              </w:rPr>
                             </w:pPr>
                             <w:r>
                               <w:rPr>
                                 <w:rFonts w:ascii="Arial" w:hAnsi="Arial"/>
                                 <w:b/>
                                 <w:bCs/>
+                                <w:color w:val="000000"/>
                                 <w:sz w:val="28"/>
                                 <w:szCs w:val="28"/>
                                 <w:lang w:val="en-US"/>
@@ -7213,7 +7282,7 @@
           </mc:Choice>
           <mc:Fallback>
             <w:pict>
-              <v:rect id="shape_0" ID="Text Box 12" fillcolor="silver" stroked="t" style="position:absolute;margin-left:259.65pt;margin-top:66.35pt;width:250.4pt;height:92.65pt">
+              <v:rect id="shape_0" ID="Text Box 12" fillcolor="silver" stroked="t" style="position:absolute;margin-left:259.65pt;margin-top:66.35pt;width:250.45pt;height:92.7pt">
                 <w10:wrap type="square"/>
                 <v:fill o:detectmouseclick="t" type="solid" color2="#3f3f3f"/>
                 <v:stroke color="black" joinstyle="round" endcap="flat"/>
@@ -7238,6 +7307,7 @@
                           <w:rFonts w:ascii="Arial" w:hAnsi="Arial"/>
                           <w:b/>
                           <w:bCs/>
+                          <w:color w:val="000000"/>
                           <w:sz w:val="28"/>
                           <w:szCs w:val="28"/>
                           <w:lang w:val="en-US"/>
@@ -7249,6 +7319,7 @@
                           <w:rFonts w:ascii="Arial" w:hAnsi="Arial"/>
                           <w:b/>
                           <w:bCs/>
+                          <w:color w:val="000000"/>
                           <w:sz w:val="28"/>
                           <w:szCs w:val="28"/>
                           <w:lang w:val="en-US"/>
@@ -7260,13 +7331,16 @@
                       <w:pPr>
                         <w:pStyle w:val="FrameContents"/>
                         <w:jc w:val="center"/>
-                        <w:rPr/>
+                        <w:rPr>
+                          <w:color w:val="000000"/>
+                        </w:rPr>
                       </w:pPr>
                       <w:r>
                         <w:rPr>
                           <w:rFonts w:ascii="Arial" w:hAnsi="Arial"/>
                           <w:b/>
                           <w:bCs/>
+                          <w:color w:val="000000"/>
                           <w:sz w:val="28"/>
                           <w:szCs w:val="28"/>
                           <w:lang w:val="en-US"/>
@@ -7860,11 +7934,7 @@
           <w:ilvl w:val="0"/>
           <w:numId w:val="18"/>
         </w:numPr>
-        <w:rPr>
-          <w:sz w:val="20"/>
-          <w:szCs w:val="20"/>
-          <w:lang w:val="en-US"/>
-        </w:rPr>
+        <w:rPr/>
       </w:pPr>
       <w:r>
         <w:rPr>
@@ -7873,6 +7943,24 @@
           <w:lang w:val="en-US"/>
         </w:rPr>
         <w:t>ALWAYS_WALK : The bot will always walk (instead of run).</w:t>
+      </w:r>
+    </w:p>
+    <w:p>
+      <w:pPr>
+        <w:pStyle w:val="Textbody1"/>
+        <w:numPr>
+          <w:ilvl w:val="0"/>
+          <w:numId w:val="18"/>
+        </w:numPr>
+        <w:rPr/>
+      </w:pPr>
+      <w:r>
+        <w:rPr>
+          <w:sz w:val="20"/>
+          <w:szCs w:val="20"/>
+          <w:lang w:val="en-US"/>
+        </w:rPr>
+        <w:t>SPAWN_EFFECT: Show a (teleport) effect when the bot spawns.</w:t>
       </w:r>
     </w:p>
     <w:p>
@@ -8142,7 +8230,9 @@
         </w:rPr>
       </w:pPr>
       <w:r>
-        <w:rPr/>
+        <w:rPr>
+          <w:lang w:val="en-US"/>
+        </w:rPr>
       </w:r>
     </w:p>
     <w:p>
@@ -14313,13 +14403,7 @@
         <w:rPr>
           <w:lang w:val="en-US"/>
         </w:rPr>
-        <w:t xml:space="preserve">The trigger_teleport entity has received a new PORTAL spawnflag. When this is set, the trigger_teleport will function like a portal (similar to the portal’s in Valve Software’s game “Portal”). When the player hits a trigger_teleport with this spawnflag, he/she is moved to the targeted misc_teleporter_dest. The new position is not exactly at the destination’s origin but relative to the trigger’s origin at the moment the trigger was hit. This means that if you hit the trigger to the left of its origin, you will be placed an equal amount of units left of the destination. You will also maintain momentum and viewing angles. </w:t>
-      </w:r>
-      <w:r>
-        <w:rPr>
-          <w:lang w:val="en-US"/>
-        </w:rPr>
-        <w:t xml:space="preserve">Note that </w:t>
+        <w:t xml:space="preserve">The trigger_teleport entity has received a new PORTAL spawnflag. When this is set, the trigger_teleport will function like a portal (similar to the portal’s in Valve Software’s game “Portal”). When the player hits a trigger_teleport with this spawnflag, he/she is moved to the targeted misc_teleporter_dest. The new position is not exactly at the destination’s origin but relative to the trigger’s origin at the moment the trigger was hit. This means that if you hit the trigger to the left of its origin, you will be placed an equal amount of units left of the destination. You will also maintain momentum and viewing angles. Note that </w:t>
       </w:r>
       <w:r>
         <w:rPr>
@@ -14658,7 +14742,9 @@
         </w:rPr>
       </w:pPr>
       <w:r>
-        <w:rPr/>
+        <w:rPr>
+          <w:lang w:val="en-US"/>
+        </w:rPr>
       </w:r>
     </w:p>
     <w:p>
@@ -16074,7 +16160,9 @@
         </w:rPr>
       </w:pPr>
       <w:r>
-        <w:rPr/>
+        <w:rPr>
+          <w:lang w:val="en-US"/>
+        </w:rPr>
       </w:r>
     </w:p>
     <w:p>
@@ -17535,7 +17623,11 @@
         </w:rPr>
       </w:pPr>
       <w:r>
-        <w:rPr/>
+        <w:rPr>
+          <w:b/>
+          <w:bCs/>
+          <w:lang w:val="en-US"/>
+        </w:rPr>
       </w:r>
     </w:p>
     <w:p>
@@ -17670,7 +17762,7 @@
       </w:r>
     </w:p>
     <w:sectPr>
-      <w:type w:val="nextPage"/>
+      <w:type w:val="continuous"/>
       <w:pgSz w:w="11906" w:h="16838"/>
       <w:pgMar w:left="1134" w:right="1134" w:header="0" w:top="1134" w:footer="0" w:bottom="1134" w:gutter="0"/>
       <w:pgNumType w:fmt="decimal"/>
@@ -19963,6 +20055,7 @@
   </w:abstractNum>
   <w:abstractNum w:abstractNumId="20">
     <w:lvl w:ilvl="0">
+      <w:start w:val="1"/>
       <w:numFmt w:val="bullet"/>
       <w:lvlText w:val=""/>
       <w:lvlJc w:val="left"/>
@@ -22212,7 +22305,6 @@
       <w:rPr>
         <w:rFonts w:ascii="Times New Roman" w:hAnsi="Times New Roman" w:eastAsia="SimSun" w:cs="Mangal"/>
         <w:kern w:val="2"/>
-        <w:sz w:val="24"/>
         <w:szCs w:val="24"/>
         <w:lang w:val="nl-NL" w:eastAsia="zh-CN" w:bidi="hi-IN"/>
       </w:rPr>
@@ -22805,9 +22897,10 @@
       <w:sz w:val="24"/>
     </w:rPr>
   </w:style>
-  <w:style w:type="paragraph" w:styleId="ContentsHeading" w:customStyle="1">
+  <w:style w:type="paragraph" w:styleId="TOAHeading" w:customStyle="1">
     <w:name w:val="TOA Heading"/>
     <w:basedOn w:val="Heading"/>
+    <w:qFormat/>
     <w:pPr>
       <w:suppressLineNumbers/>
     </w:pPr>

</xml_diff>

<commit_message>
Updated manual to 1.1.9
</commit_message>
<xml_diff>
--- a/assets/entityplus/docs/manual.docx
+++ b/assets/entityplus/docs/manual.docx
@@ -55,7 +55,7 @@
           <w:szCs w:val="30"/>
         </w:rPr>
         <w:drawing>
-          <wp:anchor behindDoc="0" distT="0" distB="0" distL="114300" distR="114300" simplePos="0" locked="0" layoutInCell="1" allowOverlap="1" relativeHeight="17">
+          <wp:anchor behindDoc="0" distT="0" distB="0" distL="114300" distR="114300" simplePos="0" locked="0" layoutInCell="1" allowOverlap="1" relativeHeight="16">
             <wp:simplePos x="0" y="0"/>
             <wp:positionH relativeFrom="column">
               <wp:posOffset>455295</wp:posOffset>
@@ -150,19 +150,23 @@
       <w:pPr>
         <w:pStyle w:val="Standard"/>
         <w:jc w:val="center"/>
+        <w:rPr/>
+      </w:pPr>
+      <w:r>
         <w:rPr>
           <w:sz w:val="28"/>
           <w:szCs w:val="28"/>
           <w:lang w:val="en-US"/>
         </w:rPr>
-      </w:pPr>
+        <w:t>based on version 1.1.</w:t>
+      </w:r>
       <w:r>
         <w:rPr>
           <w:sz w:val="28"/>
           <w:szCs w:val="28"/>
           <w:lang w:val="en-US"/>
         </w:rPr>
-        <w:t>based on version 1.1.8</w:t>
+        <w:t>9</w:t>
       </w:r>
     </w:p>
     <w:p>
@@ -701,7 +705,11 @@
         </w:rPr>
       </w:pPr>
       <w:r>
-        <w:rPr/>
+        <w:rPr>
+          <w:sz w:val="28"/>
+          <w:szCs w:val="28"/>
+          <w:lang w:val="en-US"/>
+        </w:rPr>
       </w:r>
     </w:p>
     <w:sdt>
@@ -712,6 +720,29 @@
         </w:docPartObj>
       </w:sdtPr>
       <w:sdtContent>
+        <w:p>
+          <w:pPr>
+            <w:pStyle w:val="ContentsHeading"/>
+            <w:suppressLineNumbers/>
+            <w:ind w:left="0" w:hanging="0"/>
+            <w:rPr>
+              <w:b/>
+              <w:b/>
+              <w:bCs/>
+              <w:sz w:val="32"/>
+              <w:szCs w:val="32"/>
+            </w:rPr>
+          </w:pPr>
+          <w:r>
+            <w:rPr>
+              <w:b/>
+              <w:bCs/>
+              <w:sz w:val="32"/>
+              <w:szCs w:val="32"/>
+            </w:rPr>
+            <w:br/>
+          </w:r>
+        </w:p>
         <w:p>
           <w:pPr>
             <w:pStyle w:val="Contents1"/>
@@ -742,7 +773,7 @@
               </w:rPr>
               <w:t>Introduction</w:t>
               <w:tab/>
-              <w:t>4</w:t>
+              <w:t>3</w:t>
             </w:r>
           </w:hyperlink>
         </w:p>
@@ -761,7 +792,7 @@
               </w:rPr>
               <w:t>1 – Changes to the single player game</w:t>
               <w:tab/>
-              <w:t>5</w:t>
+              <w:t>4</w:t>
             </w:r>
           </w:hyperlink>
         </w:p>
@@ -780,7 +811,7 @@
               </w:rPr>
               <w:t>1.1 – Player spawning and dying</w:t>
               <w:tab/>
-              <w:t>5</w:t>
+              <w:t>4</w:t>
             </w:r>
           </w:hyperlink>
         </w:p>
@@ -806,7 +837,7 @@
                 <w:rStyle w:val="IndexLink"/>
               </w:rPr>
               <w:tab/>
-              <w:t>5</w:t>
+              <w:t>4</w:t>
             </w:r>
           </w:hyperlink>
         </w:p>
@@ -825,7 +856,7 @@
               </w:rPr>
               <w:t>1.3 – Some other changes</w:t>
               <w:tab/>
-              <w:t>6</w:t>
+              <w:t>5</w:t>
             </w:r>
           </w:hyperlink>
         </w:p>
@@ -844,7 +875,7 @@
               </w:rPr>
               <w:t>1.4 – Difficulty levels</w:t>
               <w:tab/>
-              <w:t>6</w:t>
+              <w:t>5</w:t>
             </w:r>
           </w:hyperlink>
         </w:p>
@@ -863,7 +894,7 @@
               </w:rPr>
               <w:t>1.5 – Scoring</w:t>
               <w:tab/>
-              <w:t>7</w:t>
+              <w:t>6</w:t>
             </w:r>
           </w:hyperlink>
         </w:p>
@@ -882,7 +913,7 @@
               </w:rPr>
               <w:t>2 – New entities</w:t>
               <w:tab/>
-              <w:t>9</w:t>
+              <w:t>8</w:t>
             </w:r>
           </w:hyperlink>
         </w:p>
@@ -901,7 +932,7 @@
               </w:rPr>
               <w:t>2.1 – func_breakable</w:t>
               <w:tab/>
-              <w:t>9</w:t>
+              <w:t>8</w:t>
             </w:r>
           </w:hyperlink>
         </w:p>
@@ -920,7 +951,7 @@
               </w:rPr>
               <w:t>2.2 – func_door_rotating</w:t>
               <w:tab/>
-              <w:t>10</w:t>
+              <w:t>9</w:t>
             </w:r>
           </w:hyperlink>
         </w:p>
@@ -939,7 +970,7 @@
               </w:rPr>
               <w:t>2.3 – holdable_key_*</w:t>
               <w:tab/>
-              <w:t>10</w:t>
+              <w:t>9</w:t>
             </w:r>
           </w:hyperlink>
         </w:p>
@@ -958,7 +989,7 @@
               </w:rPr>
               <w:t>2.4 – info_backpack</w:t>
               <w:tab/>
-              <w:t>11</w:t>
+              <w:t>10</w:t>
             </w:r>
           </w:hyperlink>
         </w:p>
@@ -977,7 +1008,7 @@
               </w:rPr>
               <w:t>2.5 – info_camera</w:t>
               <w:tab/>
-              <w:t>11</w:t>
+              <w:t>10</w:t>
             </w:r>
           </w:hyperlink>
         </w:p>
@@ -996,7 +1027,7 @@
               </w:rPr>
               <w:t>2.6 – info_waypoint</w:t>
               <w:tab/>
-              <w:t>12</w:t>
+              <w:t>11</w:t>
             </w:r>
           </w:hyperlink>
         </w:p>
@@ -1015,7 +1046,7 @@
               </w:rPr>
               <w:t>2.7 – item_armor_vest</w:t>
               <w:tab/>
-              <w:t>12</w:t>
+              <w:t>11</w:t>
             </w:r>
           </w:hyperlink>
         </w:p>
@@ -1034,7 +1065,7 @@
               </w:rPr>
               <w:t>2.8 – shooter_bfg</w:t>
               <w:tab/>
-              <w:t>13</w:t>
+              <w:t>12</w:t>
             </w:r>
           </w:hyperlink>
         </w:p>
@@ -1053,7 +1084,7 @@
               </w:rPr>
               <w:t>2.9 – target_botremove</w:t>
               <w:tab/>
-              <w:t>13</w:t>
+              <w:t>12</w:t>
             </w:r>
           </w:hyperlink>
         </w:p>
@@ -1072,7 +1103,7 @@
               </w:rPr>
               <w:t>2.10 – target_botspawn</w:t>
               <w:tab/>
-              <w:t>14</w:t>
+              <w:t>13</w:t>
             </w:r>
           </w:hyperlink>
         </w:p>
@@ -1091,7 +1122,7 @@
               </w:rPr>
               <w:t>2.11 - target_cutscene</w:t>
               <w:tab/>
-              <w:t>15</w:t>
+              <w:t>14</w:t>
             </w:r>
           </w:hyperlink>
         </w:p>
@@ -1110,7 +1141,7 @@
               </w:rPr>
               <w:t>2.12 – target_debrisemitter</w:t>
               <w:tab/>
-              <w:t>16</w:t>
+              <w:t>15</w:t>
             </w:r>
           </w:hyperlink>
         </w:p>
@@ -1129,7 +1160,7 @@
               </w:rPr>
               <w:t>2.13 – target_earthquake</w:t>
               <w:tab/>
-              <w:t>16</w:t>
+              <w:t>15</w:t>
             </w:r>
           </w:hyperlink>
         </w:p>
@@ -1148,7 +1179,7 @@
               </w:rPr>
               <w:t>2.14 – target_effect</w:t>
               <w:tab/>
-              <w:t>16</w:t>
+              <w:t>15</w:t>
             </w:r>
           </w:hyperlink>
         </w:p>
@@ -1167,7 +1198,7 @@
               </w:rPr>
               <w:t>2.15 – target_finish</w:t>
               <w:tab/>
-              <w:t>17</w:t>
+              <w:t>16</w:t>
             </w:r>
           </w:hyperlink>
         </w:p>
@@ -1186,7 +1217,7 @@
               </w:rPr>
               <w:t>2.16 – target_gravity</w:t>
               <w:tab/>
-              <w:t>18</w:t>
+              <w:t>17</w:t>
             </w:r>
           </w:hyperlink>
         </w:p>
@@ -1205,7 +1236,7 @@
               </w:rPr>
               <w:t>2.17 – target_laser</w:t>
               <w:tab/>
-              <w:t>18</w:t>
+              <w:t>17</w:t>
             </w:r>
           </w:hyperlink>
         </w:p>
@@ -1224,7 +1255,7 @@
               </w:rPr>
               <w:t>2.18 – target_logic</w:t>
               <w:tab/>
-              <w:t>18</w:t>
+              <w:t>17</w:t>
             </w:r>
           </w:hyperlink>
         </w:p>
@@ -1243,7 +1274,7 @@
               </w:rPr>
               <w:t>2.19 – target_mapchange</w:t>
               <w:tab/>
-              <w:t>19</w:t>
+              <w:t>18</w:t>
             </w:r>
           </w:hyperlink>
         </w:p>
@@ -1262,7 +1293,7 @@
               </w:rPr>
               <w:t>2.20 – target_modify</w:t>
               <w:tab/>
-              <w:t>19</w:t>
+              <w:t>18</w:t>
             </w:r>
           </w:hyperlink>
         </w:p>
@@ -1281,7 +1312,7 @@
               </w:rPr>
               <w:t>2.21 – target_music</w:t>
               <w:tab/>
-              <w:t>19</w:t>
+              <w:t>18</w:t>
             </w:r>
           </w:hyperlink>
         </w:p>
@@ -1319,7 +1350,7 @@
               </w:rPr>
               <w:t>2.23 – target_playerspeed</w:t>
               <w:tab/>
-              <w:t>20</w:t>
+              <w:t>19</w:t>
             </w:r>
           </w:hyperlink>
         </w:p>
@@ -1338,7 +1369,7 @@
               </w:rPr>
               <w:t>2.24 – target_playerstats</w:t>
               <w:tab/>
-              <w:t>20</w:t>
+              <w:t>19</w:t>
             </w:r>
           </w:hyperlink>
         </w:p>
@@ -1357,7 +1388,7 @@
               </w:rPr>
               <w:t>2.25 – target_script</w:t>
               <w:tab/>
-              <w:t>20</w:t>
+              <w:t>19</w:t>
             </w:r>
           </w:hyperlink>
         </w:p>
@@ -1395,7 +1426,7 @@
               </w:rPr>
               <w:t>2.27 – target_skill</w:t>
               <w:tab/>
-              <w:t>21</w:t>
+              <w:t>20</w:t>
             </w:r>
           </w:hyperlink>
         </w:p>
@@ -1414,7 +1445,7 @@
               </w:rPr>
               <w:t>2.28 – target_unlink</w:t>
               <w:tab/>
-              <w:t>21</w:t>
+              <w:t>20</w:t>
             </w:r>
           </w:hyperlink>
         </w:p>
@@ -1433,7 +1464,7 @@
               </w:rPr>
               <w:t>2.29 – target_variable</w:t>
               <w:tab/>
-              <w:t>21</w:t>
+              <w:t>20</w:t>
             </w:r>
           </w:hyperlink>
         </w:p>
@@ -1452,7 +1483,7 @@
               </w:rPr>
               <w:t>2.30 – trigger_death</w:t>
               <w:tab/>
-              <w:t>22</w:t>
+              <w:t>21</w:t>
             </w:r>
           </w:hyperlink>
         </w:p>
@@ -1478,7 +1509,7 @@
                 <w:rStyle w:val="IndexLink"/>
               </w:rPr>
               <w:tab/>
-              <w:t>22</w:t>
+              <w:t>21</w:t>
             </w:r>
           </w:hyperlink>
         </w:p>
@@ -1497,7 +1528,7 @@
               </w:rPr>
               <w:t>2.32 – trigger_lock</w:t>
               <w:tab/>
-              <w:t>23</w:t>
+              <w:t>22</w:t>
             </w:r>
           </w:hyperlink>
         </w:p>
@@ -1554,7 +1585,7 @@
               </w:rPr>
               <w:t>3.2 – func_bobbing</w:t>
               <w:tab/>
-              <w:t>24</w:t>
+              <w:t>23</w:t>
             </w:r>
           </w:hyperlink>
         </w:p>
@@ -1573,7 +1604,7 @@
               </w:rPr>
               <w:t>3.3 – func_button</w:t>
               <w:tab/>
-              <w:t>24</w:t>
+              <w:t>23</w:t>
             </w:r>
           </w:hyperlink>
         </w:p>
@@ -1630,7 +1661,7 @@
               </w:rPr>
               <w:t>3.6 – func_static</w:t>
               <w:tab/>
-              <w:t>25</w:t>
+              <w:t>24</w:t>
             </w:r>
           </w:hyperlink>
         </w:p>
@@ -1649,7 +1680,7 @@
               </w:rPr>
               <w:t>3.7 – func_timer</w:t>
               <w:tab/>
-              <w:t>25</w:t>
+              <w:t>24</w:t>
             </w:r>
           </w:hyperlink>
         </w:p>
@@ -1722,17 +1753,10 @@
             <w:r>
               <w:rPr>
                 <w:rStyle w:val="IndexLink"/>
-                <w:i w:val="false"/>
-                <w:iCs w:val="false"/>
               </w:rPr>
               <w:t>3.11 – shooter_*</w:t>
-            </w:r>
-            <w:r>
-              <w:rPr>
-                <w:rStyle w:val="IndexLink"/>
-              </w:rPr>
               <w:tab/>
-              <w:t>26</w:t>
+              <w:t>25</w:t>
             </w:r>
           </w:hyperlink>
         </w:p>
@@ -1748,17 +1772,10 @@
             <w:r>
               <w:rPr>
                 <w:rStyle w:val="IndexLink"/>
-                <w:i w:val="false"/>
-                <w:iCs w:val="false"/>
               </w:rPr>
               <w:t>3.12 – target_delay</w:t>
-            </w:r>
-            <w:r>
-              <w:rPr>
-                <w:rStyle w:val="IndexLink"/>
-              </w:rPr>
               <w:tab/>
-              <w:t>26</w:t>
+              <w:t>25</w:t>
             </w:r>
           </w:hyperlink>
         </w:p>
@@ -1793,15 +1810,27 @@
             <w:r>
               <w:rPr>
                 <w:rStyle w:val="IndexLink"/>
-                <w:i w:val="false"/>
-                <w:iCs w:val="false"/>
               </w:rPr>
               <w:t>3.14 – target_print</w:t>
+              <w:tab/>
+              <w:t>26</w:t>
             </w:r>
+          </w:hyperlink>
+        </w:p>
+        <w:p>
+          <w:pPr>
+            <w:pStyle w:val="Contents2"/>
+            <w:tabs>
+              <w:tab w:val="right" w:pos="9638" w:leader="dot"/>
+            </w:tabs>
+            <w:rPr/>
+          </w:pPr>
+          <w:hyperlink w:anchor="__RefHeading___Toc1579_3794536243">
             <w:r>
               <w:rPr>
                 <w:rStyle w:val="IndexLink"/>
               </w:rPr>
+              <w:t>3.15 – target_push</w:t>
               <w:tab/>
               <w:t>26</w:t>
             </w:r>
@@ -1820,7 +1849,21 @@
               <w:rPr>
                 <w:rStyle w:val="IndexLink"/>
               </w:rPr>
-              <w:t>3.15 – target_relay</w:t>
+              <w:t>3.1</w:t>
+            </w:r>
+            <w:r>
+              <w:rPr>
+                <w:rStyle w:val="IndexLink"/>
+                <w:i/>
+                <w:iCs/>
+              </w:rPr>
+              <w:t>6</w:t>
+            </w:r>
+            <w:r>
+              <w:rPr>
+                <w:rStyle w:val="IndexLink"/>
+              </w:rPr>
+              <w:t xml:space="preserve"> – target_relay</w:t>
               <w:tab/>
               <w:t>26</w:t>
             </w:r>
@@ -1839,9 +1882,23 @@
               <w:rPr>
                 <w:rStyle w:val="IndexLink"/>
               </w:rPr>
-              <w:t>3.16 – target_remove_powerups</w:t>
+              <w:t>3.1</w:t>
+            </w:r>
+            <w:r>
+              <w:rPr>
+                <w:rStyle w:val="IndexLink"/>
+                <w:i/>
+                <w:iCs/>
+              </w:rPr>
+              <w:t>7</w:t>
+            </w:r>
+            <w:r>
+              <w:rPr>
+                <w:rStyle w:val="IndexLink"/>
+              </w:rPr>
+              <w:t xml:space="preserve"> – target_remove_powerups</w:t>
               <w:tab/>
-              <w:t>27</w:t>
+              <w:t>26</w:t>
             </w:r>
           </w:hyperlink>
         </w:p>
@@ -1860,7 +1917,23 @@
                 <w:i w:val="false"/>
                 <w:iCs w:val="false"/>
               </w:rPr>
-              <w:t>3.17 – target_speaker</w:t>
+              <w:t>3.1</w:t>
+            </w:r>
+            <w:r>
+              <w:rPr>
+                <w:rStyle w:val="IndexLink"/>
+                <w:i w:val="false"/>
+                <w:iCs w:val="false"/>
+              </w:rPr>
+              <w:t>8</w:t>
+            </w:r>
+            <w:r>
+              <w:rPr>
+                <w:rStyle w:val="IndexLink"/>
+                <w:i w:val="false"/>
+                <w:iCs w:val="false"/>
+              </w:rPr>
+              <w:t xml:space="preserve"> – target_speaker</w:t>
             </w:r>
             <w:r>
               <w:rPr>
@@ -1884,7 +1957,21 @@
               <w:rPr>
                 <w:rStyle w:val="IndexLink"/>
               </w:rPr>
-              <w:t>3.18 – trigger_hurt</w:t>
+              <w:t>3.1</w:t>
+            </w:r>
+            <w:r>
+              <w:rPr>
+                <w:rStyle w:val="IndexLink"/>
+                <w:i/>
+                <w:iCs/>
+              </w:rPr>
+              <w:t>9</w:t>
+            </w:r>
+            <w:r>
+              <w:rPr>
+                <w:rStyle w:val="IndexLink"/>
+              </w:rPr>
+              <w:t xml:space="preserve"> – trigger_hurt</w:t>
               <w:tab/>
               <w:t>27</w:t>
             </w:r>
@@ -1903,7 +1990,21 @@
               <w:rPr>
                 <w:rStyle w:val="IndexLink"/>
               </w:rPr>
-              <w:t>3.19 – trigger_push</w:t>
+              <w:t>3.</w:t>
+            </w:r>
+            <w:r>
+              <w:rPr>
+                <w:rStyle w:val="IndexLink"/>
+                <w:i/>
+                <w:iCs/>
+              </w:rPr>
+              <w:t>20</w:t>
+            </w:r>
+            <w:r>
+              <w:rPr>
+                <w:rStyle w:val="IndexLink"/>
+              </w:rPr>
+              <w:t xml:space="preserve"> – trigger_push</w:t>
               <w:tab/>
               <w:t>27</w:t>
             </w:r>
@@ -1922,7 +2023,21 @@
               <w:rPr>
                 <w:rStyle w:val="IndexLink"/>
               </w:rPr>
-              <w:t>3.20 – trigger_teleport</w:t>
+              <w:t>3.2</w:t>
+            </w:r>
+            <w:r>
+              <w:rPr>
+                <w:rStyle w:val="IndexLink"/>
+                <w:i/>
+                <w:iCs/>
+              </w:rPr>
+              <w:t>1</w:t>
+            </w:r>
+            <w:r>
+              <w:rPr>
+                <w:rStyle w:val="IndexLink"/>
+              </w:rPr>
+              <w:t xml:space="preserve"> – trigger_teleport</w:t>
               <w:tab/>
               <w:t>27</w:t>
             </w:r>
@@ -1941,7 +2056,21 @@
               <w:rPr>
                 <w:rStyle w:val="IndexLink"/>
               </w:rPr>
-              <w:t>3.21 – Item pickup entities</w:t>
+              <w:t>3.2</w:t>
+            </w:r>
+            <w:r>
+              <w:rPr>
+                <w:rStyle w:val="IndexLink"/>
+                <w:i/>
+                <w:iCs/>
+              </w:rPr>
+              <w:t>2</w:t>
+            </w:r>
+            <w:r>
+              <w:rPr>
+                <w:rStyle w:val="IndexLink"/>
+              </w:rPr>
+              <w:t xml:space="preserve"> – Item pickup entities</w:t>
               <w:tab/>
               <w:t>27</w:t>
             </w:r>
@@ -1960,7 +2089,21 @@
               <w:rPr>
                 <w:rStyle w:val="IndexLink"/>
               </w:rPr>
-              <w:t>3.22 – Spawnpoints</w:t>
+              <w:t>3.2</w:t>
+            </w:r>
+            <w:r>
+              <w:rPr>
+                <w:rStyle w:val="IndexLink"/>
+                <w:i/>
+                <w:iCs/>
+              </w:rPr>
+              <w:t>3</w:t>
+            </w:r>
+            <w:r>
+              <w:rPr>
+                <w:rStyle w:val="IndexLink"/>
+              </w:rPr>
+              <w:t xml:space="preserve"> – Spawnpoints</w:t>
               <w:tab/>
               <w:t>27</w:t>
             </w:r>
@@ -1979,7 +2122,21 @@
               <w:rPr>
                 <w:rStyle w:val="IndexLink"/>
               </w:rPr>
-              <w:t>3.23 – targeting entities</w:t>
+              <w:t>3.2</w:t>
+            </w:r>
+            <w:r>
+              <w:rPr>
+                <w:rStyle w:val="IndexLink"/>
+                <w:i/>
+                <w:iCs/>
+              </w:rPr>
+              <w:t>4</w:t>
+            </w:r>
+            <w:r>
+              <w:rPr>
+                <w:rStyle w:val="IndexLink"/>
+              </w:rPr>
+              <w:t xml:space="preserve"> – targeting entities</w:t>
               <w:tab/>
               <w:t>28</w:t>
             </w:r>
@@ -1998,7 +2155,21 @@
               <w:rPr>
                 <w:rStyle w:val="IndexLink"/>
               </w:rPr>
-              <w:t>3.24 – notep key</w:t>
+              <w:t>3.2</w:t>
+            </w:r>
+            <w:r>
+              <w:rPr>
+                <w:rStyle w:val="IndexLink"/>
+                <w:i/>
+                <w:iCs/>
+              </w:rPr>
+              <w:t>5</w:t>
+            </w:r>
+            <w:r>
+              <w:rPr>
+                <w:rStyle w:val="IndexLink"/>
+              </w:rPr>
+              <w:t xml:space="preserve"> – notep key</w:t>
               <w:tab/>
               <w:t>28</w:t>
             </w:r>
@@ -2017,9 +2188,23 @@
               <w:rPr>
                 <w:rStyle w:val="IndexLink"/>
               </w:rPr>
-              <w:t>3.25 – Constant light on func_* entities</w:t>
+              <w:t>3.2</w:t>
+            </w:r>
+            <w:r>
+              <w:rPr>
+                <w:rStyle w:val="IndexLink"/>
+                <w:i/>
+                <w:iCs/>
+              </w:rPr>
+              <w:t>6</w:t>
+            </w:r>
+            <w:r>
+              <w:rPr>
+                <w:rStyle w:val="IndexLink"/>
+              </w:rPr>
+              <w:t xml:space="preserve"> – Constant light on func_* entities</w:t>
               <w:tab/>
-              <w:t>29</w:t>
+              <w:t>28</w:t>
             </w:r>
           </w:hyperlink>
         </w:p>
@@ -2387,7 +2572,7 @@
         <mc:AlternateContent>
           <mc:Choice Requires="wps">
             <w:drawing>
-              <wp:anchor behindDoc="0" distT="0" distB="0" distL="114300" distR="114300" simplePos="0" locked="0" layoutInCell="1" allowOverlap="1" relativeHeight="19">
+              <wp:anchor behindDoc="0" distT="0" distB="0" distL="114300" distR="114300" simplePos="0" locked="0" layoutInCell="1" allowOverlap="1" relativeHeight="18">
                 <wp:simplePos x="0" y="0"/>
                 <wp:positionH relativeFrom="column">
                   <wp:posOffset>3964940</wp:posOffset>
@@ -2395,7 +2580,7 @@
                 <wp:positionV relativeFrom="paragraph">
                   <wp:posOffset>-17780</wp:posOffset>
                 </wp:positionV>
-                <wp:extent cx="2566670" cy="988695"/>
+                <wp:extent cx="2567305" cy="989330"/>
                 <wp:effectExtent l="0" t="0" r="22860" b="22860"/>
                 <wp:wrapThrough wrapText="bothSides">
                   <wp:wrapPolygon edited="0">
@@ -2414,7 +2599,7 @@
                       <wps:spPr>
                         <a:xfrm>
                           <a:off x="0" y="0"/>
-                          <a:ext cx="2566080" cy="988200"/>
+                          <a:ext cx="2566800" cy="988560"/>
                         </a:xfrm>
                         <a:prstGeom prst="rect">
                           <a:avLst/>
@@ -2440,9 +2625,7 @@
                             <w:pPr>
                               <w:pStyle w:val="FrameContents"/>
                               <w:jc w:val="center"/>
-                              <w:rPr>
-                                <w:color w:val="000000"/>
-                              </w:rPr>
+                              <w:rPr/>
                             </w:pPr>
                             <w:r>
                               <w:rPr>
@@ -2508,7 +2691,7 @@
           </mc:Choice>
           <mc:Fallback>
             <w:pict>
-              <v:rect id="shape_0" ID="Text Box 2" fillcolor="silver" stroked="t" style="position:absolute;margin-left:312.2pt;margin-top:-1.4pt;width:202pt;height:77.75pt">
+              <v:rect id="shape_0" ID="Text Box 2" fillcolor="silver" stroked="t" style="position:absolute;margin-left:312.2pt;margin-top:-1.4pt;width:202.05pt;height:77.8pt">
                 <w10:wrap type="square"/>
                 <v:fill o:detectmouseclick="t" type="solid" color2="#3f3f3f"/>
                 <v:stroke color="black" joinstyle="round" endcap="flat"/>
@@ -2518,9 +2701,7 @@
                       <w:pPr>
                         <w:pStyle w:val="FrameContents"/>
                         <w:jc w:val="center"/>
-                        <w:rPr>
-                          <w:color w:val="000000"/>
-                        </w:rPr>
+                        <w:rPr/>
                       </w:pPr>
                       <w:r>
                         <w:rPr>
@@ -3014,7 +3195,7 @@
         <mc:AlternateContent>
           <mc:Choice Requires="wps">
             <w:drawing>
-              <wp:anchor behindDoc="0" distT="0" distB="270" distL="114300" distR="113905" simplePos="0" locked="0" layoutInCell="1" allowOverlap="1" relativeHeight="10">
+              <wp:anchor behindDoc="0" distT="0" distB="270" distL="114300" distR="113905" simplePos="0" locked="0" layoutInCell="1" allowOverlap="1" relativeHeight="9">
                 <wp:simplePos x="0" y="0"/>
                 <wp:positionH relativeFrom="column">
                   <wp:posOffset>4378325</wp:posOffset>
@@ -3022,7 +3203,7 @@
                 <wp:positionV relativeFrom="paragraph">
                   <wp:posOffset>-74930</wp:posOffset>
                 </wp:positionV>
-                <wp:extent cx="1525270" cy="1178560"/>
+                <wp:extent cx="1525905" cy="1179195"/>
                 <wp:effectExtent l="0" t="0" r="18810" b="22590"/>
                 <wp:wrapThrough wrapText="bothSides">
                   <wp:wrapPolygon edited="0">
@@ -3041,7 +3222,7 @@
                       <wps:spPr>
                         <a:xfrm>
                           <a:off x="0" y="0"/>
-                          <a:ext cx="1524600" cy="1177920"/>
+                          <a:ext cx="1525320" cy="1178640"/>
                         </a:xfrm>
                         <a:prstGeom prst="rect">
                           <a:avLst/>
@@ -3067,9 +3248,7 @@
                             <w:pPr>
                               <w:pStyle w:val="FrameContents"/>
                               <w:jc w:val="center"/>
-                              <w:rPr>
-                                <w:color w:val="000000"/>
-                              </w:rPr>
+                              <w:rPr/>
                             </w:pPr>
                             <w:r>
                               <w:rPr>
@@ -3109,7 +3288,7 @@
           </mc:Choice>
           <mc:Fallback>
             <w:pict>
-              <v:rect id="shape_0" ID="Text Box 4" fillcolor="silver" stroked="t" style="position:absolute;margin-left:344.75pt;margin-top:-5.9pt;width:120pt;height:92.7pt">
+              <v:rect id="shape_0" ID="Text Box 4" fillcolor="silver" stroked="t" style="position:absolute;margin-left:344.75pt;margin-top:-5.9pt;width:120.05pt;height:92.75pt">
                 <w10:wrap type="square"/>
                 <v:fill o:detectmouseclick="t" type="solid" color2="#3f3f3f"/>
                 <v:stroke color="black" joinstyle="round" endcap="flat"/>
@@ -3119,9 +3298,7 @@
                       <w:pPr>
                         <w:pStyle w:val="FrameContents"/>
                         <w:jc w:val="center"/>
-                        <w:rPr>
-                          <w:color w:val="000000"/>
-                        </w:rPr>
+                        <w:rPr/>
                       </w:pPr>
                       <w:r>
                         <w:rPr>
@@ -3699,54 +3876,7 @@
         </w:rPr>
       </w:pPr>
       <w:r>
-        <w:rPr>
-          <w:b/>
-          <w:bCs/>
-          <w:lang w:val="en-US"/>
-        </w:rPr>
-        <w:t>Accuracy bonus:</w:t>
-      </w:r>
-    </w:p>
-    <w:p>
-      <w:pPr>
-        <w:pStyle w:val="Textbody1"/>
-        <w:rPr>
-          <w:lang w:val="en-US"/>
-        </w:rPr>
-      </w:pPr>
-      <w:r>
-        <w:rPr>
-          <w:lang w:val="en-US"/>
-        </w:rPr>
-        <w:t>The accuracy bonus is a bonus score that is based on the player's carnage score and the aim accuracy of the player in that level. The accuracy itself is expressed as a percentage from 0% (none of the shots were hits) to 100% (every shot hit an enemy or breakable object).</w:t>
-      </w:r>
-    </w:p>
-    <w:p>
-      <w:pPr>
-        <w:pStyle w:val="Textbody1"/>
-        <w:rPr>
-          <w:lang w:val="en-US"/>
-        </w:rPr>
-      </w:pPr>
-      <w:r>
-        <w:rPr>
-          <w:lang w:val="en-US"/>
-        </w:rPr>
-        <w:t>To calculate the accuracy bonus, the game takes 50% of the carnage score and takes a percentage from that equal to the accuracy percentage.</w:t>
-      </w:r>
-    </w:p>
-    <w:p>
-      <w:pPr>
-        <w:pStyle w:val="Textbody1"/>
-        <w:rPr>
-          <w:lang w:val="en-US"/>
-        </w:rPr>
-      </w:pPr>
-      <w:r>
-        <w:rPr>
-          <w:lang w:val="en-US"/>
-        </w:rPr>
-        <w:t>This basically means that if a player has a carnage score of 1500 points and he has an accuracy of 60%, then the accuracy bonus will be worth 450 points (1500 / 2 * 60%).</w:t>
+        <w:rPr/>
       </w:r>
     </w:p>
     <w:p>
@@ -3765,91 +3895,49 @@
           <w:bCs/>
           <w:lang w:val="en-US"/>
         </w:rPr>
-        <w:t>Skill bonus:</w:t>
-      </w:r>
-    </w:p>
-    <w:p>
-      <w:pPr>
-        <w:pStyle w:val="Textbody1"/>
-        <w:rPr>
-          <w:lang w:val="en-US"/>
-        </w:rPr>
-      </w:pPr>
-      <w:r>
-        <w:rPr>
-          <w:lang w:val="en-US"/>
-        </w:rPr>
-        <w:t>The current skill level the player is playing at results in a bonus as well. This bonus is a percentage of the carnage score of the player. Playing at a higher skill level increases the percentage of the bonus:</w:t>
-      </w:r>
-    </w:p>
-    <w:p>
-      <w:pPr>
-        <w:pStyle w:val="Textbody1"/>
-        <w:rPr>
-          <w:lang w:val="en-US"/>
-        </w:rPr>
-      </w:pPr>
-      <w:r>
-        <w:rPr>
-          <w:lang w:val="en-US"/>
-        </w:rPr>
-        <w:t>Beginner (easiest) : 0%</w:t>
-      </w:r>
-    </w:p>
-    <w:p>
-      <w:pPr>
-        <w:pStyle w:val="Textbody1"/>
-        <w:rPr>
-          <w:lang w:val="en-US"/>
-        </w:rPr>
-      </w:pPr>
-      <w:r>
-        <w:rPr>
-          <w:lang w:val="en-US"/>
-        </w:rPr>
-        <w:t>Easy : 5%</w:t>
-      </w:r>
-    </w:p>
-    <w:p>
-      <w:pPr>
-        <w:pStyle w:val="Textbody1"/>
-        <w:rPr>
-          <w:lang w:val="en-US"/>
-        </w:rPr>
-      </w:pPr>
-      <w:r>
-        <w:rPr>
-          <w:lang w:val="en-US"/>
-        </w:rPr>
-        <w:t>Medium: 10%</w:t>
-      </w:r>
-    </w:p>
-    <w:p>
-      <w:pPr>
-        <w:pStyle w:val="Textbody1"/>
-        <w:rPr>
-          <w:lang w:val="en-US"/>
-        </w:rPr>
-      </w:pPr>
-      <w:r>
-        <w:rPr>
-          <w:lang w:val="en-US"/>
-        </w:rPr>
-        <w:t>Hard: 15%</w:t>
-      </w:r>
-    </w:p>
-    <w:p>
-      <w:pPr>
-        <w:pStyle w:val="Textbody1"/>
-        <w:rPr>
-          <w:lang w:val="en-US"/>
-        </w:rPr>
-      </w:pPr>
-      <w:r>
-        <w:rPr>
-          <w:lang w:val="en-US"/>
-        </w:rPr>
-        <w:t>Nightmare (hardest): 20%</w:t>
+        <w:t>Accuracy bonus:</w:t>
+      </w:r>
+    </w:p>
+    <w:p>
+      <w:pPr>
+        <w:pStyle w:val="Textbody1"/>
+        <w:rPr>
+          <w:lang w:val="en-US"/>
+        </w:rPr>
+      </w:pPr>
+      <w:r>
+        <w:rPr>
+          <w:lang w:val="en-US"/>
+        </w:rPr>
+        <w:t>The accuracy bonus is a bonus score that is based on the player's carnage score and the aim accuracy of the player in that level. The accuracy itself is expressed as a percentage from 0% (none of the shots were hits) to 100% (every shot hit an enemy or breakable object).</w:t>
+      </w:r>
+    </w:p>
+    <w:p>
+      <w:pPr>
+        <w:pStyle w:val="Textbody1"/>
+        <w:rPr>
+          <w:lang w:val="en-US"/>
+        </w:rPr>
+      </w:pPr>
+      <w:r>
+        <w:rPr>
+          <w:lang w:val="en-US"/>
+        </w:rPr>
+        <w:t>To calculate the accuracy bonus, the game takes 50% of the carnage score and takes a percentage from that equal to the accuracy percentage.</w:t>
+      </w:r>
+    </w:p>
+    <w:p>
+      <w:pPr>
+        <w:pStyle w:val="Textbody1"/>
+        <w:rPr>
+          <w:lang w:val="en-US"/>
+        </w:rPr>
+      </w:pPr>
+      <w:r>
+        <w:rPr>
+          <w:lang w:val="en-US"/>
+        </w:rPr>
+        <w:t>This basically means that if a player has a carnage score of 1500 points and he has an accuracy of 60%, then the accuracy bonus will be worth 450 points (1500 / 2 * 60%).</w:t>
       </w:r>
     </w:p>
     <w:p>
@@ -3868,21 +3956,91 @@
           <w:bCs/>
           <w:lang w:val="en-US"/>
         </w:rPr>
-        <w:t>Secrets bonus:</w:t>
-      </w:r>
-    </w:p>
-    <w:p>
-      <w:pPr>
-        <w:pStyle w:val="Textbody1"/>
-        <w:rPr>
-          <w:lang w:val="en-US"/>
-        </w:rPr>
-      </w:pPr>
-      <w:r>
-        <w:rPr>
-          <w:lang w:val="en-US"/>
-        </w:rPr>
-        <w:t>A level designer can hide secret areas in his map. Such an area can be marked with a trigger and a target_secret entity. When the target_secret entity is activated, the secret is found and the player receives a secrets bonus. This secrets bonus equals 5% of the player's carnage score for each secret found. So if a player has a carnage score of 1200 and three secrets are found, the secrets bonus will be equal to 180 (15% of 1200).</w:t>
+        <w:t>Skill bonus:</w:t>
+      </w:r>
+    </w:p>
+    <w:p>
+      <w:pPr>
+        <w:pStyle w:val="Textbody1"/>
+        <w:rPr>
+          <w:lang w:val="en-US"/>
+        </w:rPr>
+      </w:pPr>
+      <w:r>
+        <w:rPr>
+          <w:lang w:val="en-US"/>
+        </w:rPr>
+        <w:t>The current skill level the player is playing at results in a bonus as well. This bonus is a percentage of the carnage score of the player. Playing at a higher skill level increases the percentage of the bonus:</w:t>
+      </w:r>
+    </w:p>
+    <w:p>
+      <w:pPr>
+        <w:pStyle w:val="Textbody1"/>
+        <w:rPr>
+          <w:lang w:val="en-US"/>
+        </w:rPr>
+      </w:pPr>
+      <w:r>
+        <w:rPr>
+          <w:lang w:val="en-US"/>
+        </w:rPr>
+        <w:t>Beginner (easiest) : 0%</w:t>
+      </w:r>
+    </w:p>
+    <w:p>
+      <w:pPr>
+        <w:pStyle w:val="Textbody1"/>
+        <w:rPr>
+          <w:lang w:val="en-US"/>
+        </w:rPr>
+      </w:pPr>
+      <w:r>
+        <w:rPr>
+          <w:lang w:val="en-US"/>
+        </w:rPr>
+        <w:t>Easy : 5%</w:t>
+      </w:r>
+    </w:p>
+    <w:p>
+      <w:pPr>
+        <w:pStyle w:val="Textbody1"/>
+        <w:rPr>
+          <w:lang w:val="en-US"/>
+        </w:rPr>
+      </w:pPr>
+      <w:r>
+        <w:rPr>
+          <w:lang w:val="en-US"/>
+        </w:rPr>
+        <w:t>Medium: 10%</w:t>
+      </w:r>
+    </w:p>
+    <w:p>
+      <w:pPr>
+        <w:pStyle w:val="Textbody1"/>
+        <w:rPr>
+          <w:lang w:val="en-US"/>
+        </w:rPr>
+      </w:pPr>
+      <w:r>
+        <w:rPr>
+          <w:lang w:val="en-US"/>
+        </w:rPr>
+        <w:t>Hard: 15%</w:t>
+      </w:r>
+    </w:p>
+    <w:p>
+      <w:pPr>
+        <w:pStyle w:val="Textbody1"/>
+        <w:rPr>
+          <w:lang w:val="en-US"/>
+        </w:rPr>
+      </w:pPr>
+      <w:r>
+        <w:rPr>
+          <w:lang w:val="en-US"/>
+        </w:rPr>
+        <w:t>Nightmare (hardest): 20%</w:t>
       </w:r>
     </w:p>
     <w:p>
@@ -3901,21 +4059,21 @@
           <w:bCs/>
           <w:lang w:val="en-US"/>
         </w:rPr>
-        <w:t>Deaths penalty:</w:t>
-      </w:r>
-    </w:p>
-    <w:p>
-      <w:pPr>
-        <w:pStyle w:val="Textbody1"/>
-        <w:rPr>
-          <w:lang w:val="en-US"/>
-        </w:rPr>
-      </w:pPr>
-      <w:r>
-        <w:rPr>
-          <w:lang w:val="en-US"/>
-        </w:rPr>
-        <w:t>Dying will cause the player to incur a “death penalty” at the end of the map. This death penalty will be 5% of the player's carnage score for each time that the player died. So if the player has a carnage score of 1000 and he died twice, his death penalty will be 100 points.</w:t>
+        <w:t>Secrets bonus:</w:t>
+      </w:r>
+    </w:p>
+    <w:p>
+      <w:pPr>
+        <w:pStyle w:val="Textbody1"/>
+        <w:rPr>
+          <w:lang w:val="en-US"/>
+        </w:rPr>
+      </w:pPr>
+      <w:r>
+        <w:rPr>
+          <w:lang w:val="en-US"/>
+        </w:rPr>
+        <w:t>A level designer can hide secret areas in his map. Such an area can be marked with a trigger and a target_secret entity. When the target_secret entity is activated, the secret is found and the player receives a secrets bonus. This secrets bonus equals 5% of the player's carnage score for each secret found. So if a player has a carnage score of 1200 and three secrets are found, the secrets bonus will be equal to 180 (15% of 1200).</w:t>
       </w:r>
     </w:p>
     <w:p>
@@ -3934,6 +4092,39 @@
           <w:bCs/>
           <w:lang w:val="en-US"/>
         </w:rPr>
+        <w:t>Deaths penalty:</w:t>
+      </w:r>
+    </w:p>
+    <w:p>
+      <w:pPr>
+        <w:pStyle w:val="Textbody1"/>
+        <w:rPr>
+          <w:lang w:val="en-US"/>
+        </w:rPr>
+      </w:pPr>
+      <w:r>
+        <w:rPr>
+          <w:lang w:val="en-US"/>
+        </w:rPr>
+        <w:t>Dying will cause the player to incur a “death penalty” at the end of the map. This death penalty will be 5% of the player's carnage score for each time that the player died. So if the player has a carnage score of 1000 and he died twice, his death penalty will be 100 points.</w:t>
+      </w:r>
+    </w:p>
+    <w:p>
+      <w:pPr>
+        <w:pStyle w:val="Textbody1"/>
+        <w:rPr>
+          <w:b/>
+          <w:b/>
+          <w:bCs/>
+          <w:lang w:val="en-US"/>
+        </w:rPr>
+      </w:pPr>
+      <w:r>
+        <w:rPr>
+          <w:b/>
+          <w:bCs/>
+          <w:lang w:val="en-US"/>
+        </w:rPr>
         <w:t>Total score:</w:t>
       </w:r>
     </w:p>
@@ -5066,92 +5257,14 @@
           <w:szCs w:val="20"/>
           <w:lang w:val="en-US"/>
         </w:rPr>
-        <w:t>CRUSHER : door will not reverse direction when blocked and will keep damaging player until he dies or gets out of the way.</w:t>
-      </w:r>
-    </w:p>
-    <w:p>
-      <w:pPr>
-        <w:pStyle w:val="Textbody1"/>
-        <w:numPr>
-          <w:ilvl w:val="0"/>
-          <w:numId w:val="6"/>
-        </w:numPr>
-        <w:rPr>
-          <w:sz w:val="20"/>
-          <w:szCs w:val="20"/>
-          <w:lang w:val="en-US"/>
-        </w:rPr>
-      </w:pPr>
-      <w:r>
-        <w:rPr>
-          <w:sz w:val="20"/>
-          <w:szCs w:val="20"/>
-          <w:lang w:val="en-US"/>
-        </w:rPr>
-        <w:t>REVERSE : opens the door in the other direction.</w:t>
-      </w:r>
-    </w:p>
-    <w:p>
-      <w:pPr>
-        <w:pStyle w:val="Textbody1"/>
-        <w:numPr>
-          <w:ilvl w:val="0"/>
-          <w:numId w:val="6"/>
-        </w:numPr>
-        <w:rPr>
-          <w:sz w:val="20"/>
-          <w:szCs w:val="20"/>
-          <w:lang w:val="en-US"/>
-        </w:rPr>
-      </w:pPr>
-      <w:r>
-        <w:rPr>
-          <w:sz w:val="20"/>
-          <w:szCs w:val="20"/>
-          <w:lang w:val="en-US"/>
-        </w:rPr>
-        <w:t>X_AXIS : open on the x axis instead of the x axis</w:t>
-      </w:r>
-    </w:p>
-    <w:p>
-      <w:pPr>
-        <w:pStyle w:val="Textbody1"/>
-        <w:numPr>
-          <w:ilvl w:val="0"/>
-          <w:numId w:val="6"/>
-        </w:numPr>
-        <w:rPr/>
-      </w:pPr>
-      <w:r>
-        <w:rPr>
-          <w:sz w:val="20"/>
-          <w:szCs w:val="20"/>
-          <w:lang w:val="en-US"/>
-        </w:rPr>
-        <w:t>Y_AXIS : open on the y axis instead of the x axis</w:t>
-      </w:r>
-    </w:p>
-    <w:p>
-      <w:pPr>
-        <w:pStyle w:val="Textbody1"/>
-        <w:rPr>
-          <w:szCs w:val="22"/>
-          <w:lang w:val="en-US"/>
-        </w:rPr>
-      </w:pPr>
-      <w:r>
-        <w:rPr>
-          <w:szCs w:val="22"/>
-          <w:lang w:val="en-US"/>
-        </w:rPr>
         <w:drawing>
-          <wp:anchor behindDoc="0" distT="0" distB="0" distL="114300" distR="114300" simplePos="0" locked="0" layoutInCell="1" allowOverlap="1" relativeHeight="3">
+          <wp:anchor behindDoc="0" distT="0" distB="0" distL="114300" distR="114300" simplePos="0" locked="0" layoutInCell="1" allowOverlap="1" relativeHeight="22">
             <wp:simplePos x="0" y="0"/>
             <wp:positionH relativeFrom="column">
-              <wp:posOffset>4840605</wp:posOffset>
+              <wp:posOffset>4470400</wp:posOffset>
             </wp:positionH>
             <wp:positionV relativeFrom="paragraph">
-              <wp:posOffset>158750</wp:posOffset>
+              <wp:posOffset>234315</wp:posOffset>
             </wp:positionV>
             <wp:extent cx="1228725" cy="1362075"/>
             <wp:effectExtent l="0" t="0" r="0" b="0"/>
@@ -5190,6 +5303,91 @@
           </wp:anchor>
         </w:drawing>
       </w:r>
+      <w:r>
+        <w:rPr>
+          <w:sz w:val="20"/>
+          <w:szCs w:val="20"/>
+          <w:lang w:val="en-US"/>
+        </w:rPr>
+        <w:t>CRUSHER : door will not reverse direction when blocked and will keep damaging player until he dies or gets out of the way.</w:t>
+      </w:r>
+    </w:p>
+    <w:p>
+      <w:pPr>
+        <w:pStyle w:val="Textbody1"/>
+        <w:numPr>
+          <w:ilvl w:val="0"/>
+          <w:numId w:val="6"/>
+        </w:numPr>
+        <w:rPr>
+          <w:sz w:val="20"/>
+          <w:szCs w:val="20"/>
+          <w:lang w:val="en-US"/>
+        </w:rPr>
+      </w:pPr>
+      <w:r>
+        <w:rPr>
+          <w:sz w:val="20"/>
+          <w:szCs w:val="20"/>
+          <w:lang w:val="en-US"/>
+        </w:rPr>
+        <w:t>REVERSE : opens the door in the other direction.</w:t>
+      </w:r>
+    </w:p>
+    <w:p>
+      <w:pPr>
+        <w:pStyle w:val="Textbody1"/>
+        <w:numPr>
+          <w:ilvl w:val="0"/>
+          <w:numId w:val="6"/>
+        </w:numPr>
+        <w:rPr>
+          <w:sz w:val="20"/>
+          <w:szCs w:val="20"/>
+          <w:lang w:val="en-US"/>
+        </w:rPr>
+      </w:pPr>
+      <w:r>
+        <w:rPr>
+          <w:sz w:val="20"/>
+          <w:szCs w:val="20"/>
+          <w:lang w:val="en-US"/>
+        </w:rPr>
+        <w:t>X_AXIS : open on the x axis instead of the x axis</w:t>
+      </w:r>
+    </w:p>
+    <w:p>
+      <w:pPr>
+        <w:pStyle w:val="Textbody1"/>
+        <w:numPr>
+          <w:ilvl w:val="0"/>
+          <w:numId w:val="6"/>
+        </w:numPr>
+        <w:rPr/>
+      </w:pPr>
+      <w:r>
+        <w:rPr>
+          <w:sz w:val="20"/>
+          <w:szCs w:val="20"/>
+          <w:lang w:val="en-US"/>
+        </w:rPr>
+        <w:t>Y_AXIS : open on the y axis instead of the x axis</w:t>
+      </w:r>
+    </w:p>
+    <w:p>
+      <w:pPr>
+        <w:pStyle w:val="Textbody1"/>
+        <w:rPr>
+          <w:szCs w:val="22"/>
+          <w:lang w:val="en-US"/>
+        </w:rPr>
+      </w:pPr>
+      <w:r>
+        <w:rPr>
+          <w:szCs w:val="22"/>
+          <w:lang w:val="en-US"/>
+        </w:rPr>
+      </w:r>
     </w:p>
     <w:p>
       <w:pPr>
@@ -5202,25 +5400,14 @@
         <w:rPr>
           <w:lang w:val="en-US"/>
         </w:rPr>
-        <w:t>2.3 – holdable_key_*</w:t>
-      </w:r>
-    </w:p>
-    <w:p>
-      <w:pPr>
-        <w:pStyle w:val="Textbody1"/>
-        <w:rPr>
-          <w:lang w:val="en-US"/>
-        </w:rPr>
-      </w:pPr>
-      <w:r>
         <w:drawing>
-          <wp:anchor behindDoc="0" distT="0" distB="0" distL="114300" distR="114300" simplePos="0" locked="0" layoutInCell="1" allowOverlap="1" relativeHeight="5">
+          <wp:anchor behindDoc="0" distT="0" distB="0" distL="114300" distR="114300" simplePos="0" locked="0" layoutInCell="1" allowOverlap="1" relativeHeight="4">
             <wp:simplePos x="0" y="0"/>
             <wp:positionH relativeFrom="column">
-              <wp:posOffset>3876675</wp:posOffset>
+              <wp:posOffset>4044315</wp:posOffset>
             </wp:positionH>
             <wp:positionV relativeFrom="paragraph">
-              <wp:posOffset>133350</wp:posOffset>
+              <wp:posOffset>219075</wp:posOffset>
             </wp:positionV>
             <wp:extent cx="1104900" cy="1181100"/>
             <wp:effectExtent l="0" t="0" r="0" b="0"/>
@@ -5258,18 +5445,130 @@
             </a:graphic>
           </wp:anchor>
         </w:drawing>
-      </w:r>
-      <w:r>
-        <w:rPr>
-          <w:lang w:val="en-US"/>
-        </w:rPr>
-        <w:t>T</w:t>
-      </w:r>
-      <w:r>
-        <w:rPr>
-          <w:lang w:val="en-US"/>
-        </w:rPr>
-        <w:t>here are a number of new entities whose names begin with “holdable_key_”. These entities act as keys that the player can pick up. There are eight different keys in total. These are:</w:t>
+        <w:drawing>
+          <wp:anchor behindDoc="0" distT="0" distB="0" distL="114300" distR="114300" simplePos="0" locked="0" layoutInCell="1" allowOverlap="1" relativeHeight="5">
+            <wp:simplePos x="0" y="0"/>
+            <wp:positionH relativeFrom="column">
+              <wp:posOffset>5513705</wp:posOffset>
+            </wp:positionH>
+            <wp:positionV relativeFrom="paragraph">
+              <wp:posOffset>49530</wp:posOffset>
+            </wp:positionV>
+            <wp:extent cx="857250" cy="1181100"/>
+            <wp:effectExtent l="0" t="0" r="0" b="0"/>
+            <wp:wrapSquare wrapText="bothSides"/>
+            <wp:docPr id="9" name="graphics5" descr=""/>
+            <wp:cNvGraphicFramePr>
+              <a:graphicFrameLocks xmlns:a="http://schemas.openxmlformats.org/drawingml/2006/main" noChangeAspect="1"/>
+            </wp:cNvGraphicFramePr>
+            <a:graphic xmlns:a="http://schemas.openxmlformats.org/drawingml/2006/main">
+              <a:graphicData uri="http://schemas.openxmlformats.org/drawingml/2006/picture">
+                <pic:pic xmlns:pic="http://schemas.openxmlformats.org/drawingml/2006/picture">
+                  <pic:nvPicPr>
+                    <pic:cNvPr id="9" name="graphics5" descr=""/>
+                    <pic:cNvPicPr>
+                      <a:picLocks noChangeAspect="1" noChangeArrowheads="1"/>
+                    </pic:cNvPicPr>
+                  </pic:nvPicPr>
+                  <pic:blipFill>
+                    <a:blip r:embed="rId7"/>
+                    <a:stretch>
+                      <a:fillRect/>
+                    </a:stretch>
+                  </pic:blipFill>
+                  <pic:spPr bwMode="auto">
+                    <a:xfrm>
+                      <a:off x="0" y="0"/>
+                      <a:ext cx="857250" cy="1181100"/>
+                    </a:xfrm>
+                    <a:prstGeom prst="rect">
+                      <a:avLst/>
+                    </a:prstGeom>
+                  </pic:spPr>
+                </pic:pic>
+              </a:graphicData>
+            </a:graphic>
+          </wp:anchor>
+        </w:drawing>
+      </w:r>
+      <w:r>
+        <w:rPr>
+          <w:lang w:val="en-US"/>
+        </w:rPr>
+        <w:t>2.3 – holdable_key_*</w:t>
+      </w:r>
+    </w:p>
+    <w:p>
+      <w:pPr>
+        <w:pStyle w:val="Textbody1"/>
+        <w:rPr>
+          <w:lang w:val="en-US"/>
+        </w:rPr>
+      </w:pPr>
+      <w:r>
+        <w:rPr>
+          <w:lang w:val="en-US"/>
+        </w:rPr>
+        <w:t>There are a number of new entities whose names begin with</w:t>
+      </w:r>
+      <w:r>
+        <w:drawing>
+          <wp:anchor behindDoc="0" distT="0" distB="0" distL="114300" distR="114300" simplePos="0" locked="0" layoutInCell="1" allowOverlap="1" relativeHeight="3">
+            <wp:simplePos x="0" y="0"/>
+            <wp:positionH relativeFrom="column">
+              <wp:posOffset>4913630</wp:posOffset>
+            </wp:positionH>
+            <wp:positionV relativeFrom="paragraph">
+              <wp:posOffset>330835</wp:posOffset>
+            </wp:positionV>
+            <wp:extent cx="819150" cy="1285875"/>
+            <wp:effectExtent l="0" t="0" r="0" b="0"/>
+            <wp:wrapSquare wrapText="bothSides"/>
+            <wp:docPr id="10" name="graphics3" descr=""/>
+            <wp:cNvGraphicFramePr>
+              <a:graphicFrameLocks xmlns:a="http://schemas.openxmlformats.org/drawingml/2006/main" noChangeAspect="1"/>
+            </wp:cNvGraphicFramePr>
+            <a:graphic xmlns:a="http://schemas.openxmlformats.org/drawingml/2006/main">
+              <a:graphicData uri="http://schemas.openxmlformats.org/drawingml/2006/picture">
+                <pic:pic xmlns:pic="http://schemas.openxmlformats.org/drawingml/2006/picture">
+                  <pic:nvPicPr>
+                    <pic:cNvPr id="10" name="graphics3" descr=""/>
+                    <pic:cNvPicPr>
+                      <a:picLocks noChangeAspect="1" noChangeArrowheads="1"/>
+                    </pic:cNvPicPr>
+                  </pic:nvPicPr>
+                  <pic:blipFill>
+                    <a:blip r:embed="rId8"/>
+                    <a:stretch>
+                      <a:fillRect/>
+                    </a:stretch>
+                  </pic:blipFill>
+                  <pic:spPr bwMode="auto">
+                    <a:xfrm>
+                      <a:off x="0" y="0"/>
+                      <a:ext cx="819150" cy="1285875"/>
+                    </a:xfrm>
+                    <a:prstGeom prst="rect">
+                      <a:avLst/>
+                    </a:prstGeom>
+                  </pic:spPr>
+                </pic:pic>
+              </a:graphicData>
+            </a:graphic>
+          </wp:anchor>
+        </w:drawing>
+      </w:r>
+      <w:r>
+        <w:rPr>
+          <w:lang w:val="en-US"/>
+        </w:rPr>
+        <w:t xml:space="preserve"> </w:t>
+      </w:r>
+      <w:r>
+        <w:rPr>
+          <w:lang w:val="en-US"/>
+        </w:rPr>
+        <w:t>“holdable_key_”. These entities act as keys that the player can pick up. There are eight different keys in total. These are:</w:t>
       </w:r>
     </w:p>
     <w:p>
@@ -5287,7 +5586,7 @@
         <mc:AlternateContent>
           <mc:Choice Requires="wps">
             <w:drawing>
-              <wp:anchor behindDoc="0" distT="0" distB="0" distL="114300" distR="113830" simplePos="0" locked="0" layoutInCell="1" allowOverlap="1" relativeHeight="18">
+              <wp:anchor behindDoc="0" distT="0" distB="0" distL="114300" distR="113830" simplePos="0" locked="0" layoutInCell="1" allowOverlap="1" relativeHeight="17">
                 <wp:simplePos x="0" y="0"/>
                 <wp:positionH relativeFrom="column">
                   <wp:posOffset>3550285</wp:posOffset>
@@ -5295,7 +5594,7 @@
                 <wp:positionV relativeFrom="paragraph">
                   <wp:posOffset>32385</wp:posOffset>
                 </wp:positionV>
-                <wp:extent cx="2506345" cy="3449955"/>
+                <wp:extent cx="2506980" cy="3450590"/>
                 <wp:effectExtent l="0" t="0" r="9360" b="18660"/>
                 <wp:wrapThrough wrapText="bothSides">
                   <wp:wrapPolygon edited="0">
@@ -5306,7 +5605,7 @@
                     <wp:lineTo x="0" y="0"/>
                   </wp:wrapPolygon>
                 </wp:wrapThrough>
-                <wp:docPr id="9" name="Rectangle 7"/>
+                <wp:docPr id="11" name="Rectangle 7"/>
                 <a:graphic xmlns:a="http://schemas.openxmlformats.org/drawingml/2006/main">
                   <a:graphicData uri="http://schemas.microsoft.com/office/word/2010/wordprocessingShape">
                     <wps:wsp>
@@ -5314,7 +5613,7 @@
                       <wps:spPr>
                         <a:xfrm>
                           <a:off x="0" y="0"/>
-                          <a:ext cx="2505600" cy="3449160"/>
+                          <a:ext cx="2506320" cy="3449880"/>
                         </a:xfrm>
                         <a:prstGeom prst="rect">
                           <a:avLst/>
@@ -5339,7 +5638,7 @@
           </mc:Choice>
           <mc:Fallback>
             <w:pict>
-              <v:rect id="shape_0" ID="Rectangle 7" stroked="f" style="position:absolute;margin-left:279.55pt;margin-top:2.55pt;width:197.25pt;height:271.55pt">
+              <v:rect id="shape_0" ID="Rectangle 7" stroked="f" style="position:absolute;margin-left:279.55pt;margin-top:2.55pt;width:197.3pt;height:271.6pt">
                 <w10:wrap type="none"/>
                 <v:fill o:detectmouseclick="t" on="false"/>
                 <v:stroke color="#3465a4" joinstyle="round" endcap="flat"/>
@@ -5347,51 +5646,6 @@
             </w:pict>
           </mc:Fallback>
         </mc:AlternateContent>
-        <w:drawing>
-          <wp:anchor behindDoc="0" distT="0" distB="0" distL="114300" distR="114300" simplePos="0" locked="0" layoutInCell="1" allowOverlap="1" relativeHeight="6">
-            <wp:simplePos x="0" y="0"/>
-            <wp:positionH relativeFrom="column">
-              <wp:posOffset>5384800</wp:posOffset>
-            </wp:positionH>
-            <wp:positionV relativeFrom="paragraph">
-              <wp:posOffset>147955</wp:posOffset>
-            </wp:positionV>
-            <wp:extent cx="857250" cy="1181100"/>
-            <wp:effectExtent l="0" t="0" r="0" b="0"/>
-            <wp:wrapSquare wrapText="bothSides"/>
-            <wp:docPr id="10" name="graphics5" descr=""/>
-            <wp:cNvGraphicFramePr>
-              <a:graphicFrameLocks xmlns:a="http://schemas.openxmlformats.org/drawingml/2006/main" noChangeAspect="1"/>
-            </wp:cNvGraphicFramePr>
-            <a:graphic xmlns:a="http://schemas.openxmlformats.org/drawingml/2006/main">
-              <a:graphicData uri="http://schemas.openxmlformats.org/drawingml/2006/picture">
-                <pic:pic xmlns:pic="http://schemas.openxmlformats.org/drawingml/2006/picture">
-                  <pic:nvPicPr>
-                    <pic:cNvPr id="10" name="graphics5" descr=""/>
-                    <pic:cNvPicPr>
-                      <a:picLocks noChangeAspect="1" noChangeArrowheads="1"/>
-                    </pic:cNvPicPr>
-                  </pic:nvPicPr>
-                  <pic:blipFill>
-                    <a:blip r:embed="rId7"/>
-                    <a:stretch>
-                      <a:fillRect/>
-                    </a:stretch>
-                  </pic:blipFill>
-                  <pic:spPr bwMode="auto">
-                    <a:xfrm>
-                      <a:off x="0" y="0"/>
-                      <a:ext cx="857250" cy="1181100"/>
-                    </a:xfrm>
-                    <a:prstGeom prst="rect">
-                      <a:avLst/>
-                    </a:prstGeom>
-                  </pic:spPr>
-                </pic:pic>
-              </a:graphicData>
-            </a:graphic>
-          </wp:anchor>
-        </w:drawing>
       </w:r>
       <w:r>
         <w:rPr>
@@ -5412,63 +5666,10 @@
         </w:rPr>
       </w:pPr>
       <w:r>
-        <w:drawing>
-          <wp:anchor behindDoc="0" distT="0" distB="0" distL="114300" distR="114300" simplePos="0" locked="0" layoutInCell="1" allowOverlap="1" relativeHeight="4">
-            <wp:simplePos x="0" y="0"/>
-            <wp:positionH relativeFrom="column">
-              <wp:posOffset>4566285</wp:posOffset>
-            </wp:positionH>
-            <wp:positionV relativeFrom="paragraph">
-              <wp:posOffset>248285</wp:posOffset>
-            </wp:positionV>
-            <wp:extent cx="819150" cy="1285875"/>
-            <wp:effectExtent l="0" t="0" r="0" b="0"/>
-            <wp:wrapSquare wrapText="bothSides"/>
-            <wp:docPr id="11" name="graphics3" descr=""/>
-            <wp:cNvGraphicFramePr>
-              <a:graphicFrameLocks xmlns:a="http://schemas.openxmlformats.org/drawingml/2006/main" noChangeAspect="1"/>
-            </wp:cNvGraphicFramePr>
-            <a:graphic xmlns:a="http://schemas.openxmlformats.org/drawingml/2006/main">
-              <a:graphicData uri="http://schemas.openxmlformats.org/drawingml/2006/picture">
-                <pic:pic xmlns:pic="http://schemas.openxmlformats.org/drawingml/2006/picture">
-                  <pic:nvPicPr>
-                    <pic:cNvPr id="11" name="graphics3" descr=""/>
-                    <pic:cNvPicPr>
-                      <a:picLocks noChangeAspect="1" noChangeArrowheads="1"/>
-                    </pic:cNvPicPr>
-                  </pic:nvPicPr>
-                  <pic:blipFill>
-                    <a:blip r:embed="rId8"/>
-                    <a:stretch>
-                      <a:fillRect/>
-                    </a:stretch>
-                  </pic:blipFill>
-                  <pic:spPr bwMode="auto">
-                    <a:xfrm>
-                      <a:off x="0" y="0"/>
-                      <a:ext cx="819150" cy="1285875"/>
-                    </a:xfrm>
-                    <a:prstGeom prst="rect">
-                      <a:avLst/>
-                    </a:prstGeom>
-                  </pic:spPr>
-                </pic:pic>
-              </a:graphicData>
-            </a:graphic>
-          </wp:anchor>
-        </w:drawing>
-      </w:r>
-      <w:r>
-        <w:rPr>
-          <w:lang w:val="en-US"/>
-        </w:rPr>
-        <w:t>h</w:t>
-      </w:r>
-      <w:r>
-        <w:rPr>
-          <w:lang w:val="en-US"/>
-        </w:rPr>
-        <w:t>oldable_key_green</w:t>
+        <w:rPr>
+          <w:lang w:val="en-US"/>
+        </w:rPr>
+        <w:t>holdable_key_green</w:t>
       </w:r>
     </w:p>
     <w:p>
@@ -5858,7 +6059,7 @@
       </w:pPr>
       <w:r>
         <w:drawing>
-          <wp:anchor behindDoc="0" distT="0" distB="0" distL="114300" distR="114300" simplePos="0" locked="0" layoutInCell="1" allowOverlap="1" relativeHeight="14">
+          <wp:anchor behindDoc="0" distT="0" distB="0" distL="114300" distR="114300" simplePos="0" locked="0" layoutInCell="1" allowOverlap="1" relativeHeight="13">
             <wp:simplePos x="0" y="0"/>
             <wp:positionH relativeFrom="column">
               <wp:posOffset>5155565</wp:posOffset>
@@ -6367,25 +6568,14 @@
         <w:rPr>
           <w:lang w:val="en-US"/>
         </w:rPr>
-        <w:t>2.7 – item_armor_vest</w:t>
-      </w:r>
-    </w:p>
-    <w:p>
-      <w:pPr>
-        <w:pStyle w:val="Textbody1"/>
-        <w:rPr>
-          <w:lang w:val="en-US"/>
-        </w:rPr>
-      </w:pPr>
-      <w:r>
         <w:drawing>
-          <wp:anchor behindDoc="0" distT="0" distB="0" distL="114300" distR="114300" simplePos="0" locked="0" layoutInCell="1" allowOverlap="1" relativeHeight="7">
+          <wp:anchor behindDoc="0" distT="0" distB="0" distL="114300" distR="114300" simplePos="0" locked="0" layoutInCell="1" allowOverlap="1" relativeHeight="6">
             <wp:simplePos x="0" y="0"/>
             <wp:positionH relativeFrom="column">
               <wp:posOffset>4665345</wp:posOffset>
             </wp:positionH>
             <wp:positionV relativeFrom="paragraph">
-              <wp:posOffset>-59690</wp:posOffset>
+              <wp:posOffset>-33655</wp:posOffset>
             </wp:positionV>
             <wp:extent cx="1362075" cy="1038225"/>
             <wp:effectExtent l="0" t="0" r="0" b="0"/>
@@ -6428,13 +6618,21 @@
         <w:rPr>
           <w:lang w:val="en-US"/>
         </w:rPr>
-        <w:t>T</w:t>
-      </w:r>
-      <w:r>
-        <w:rPr>
-          <w:lang w:val="en-US"/>
-        </w:rPr>
-        <w:t>his is an item similar to the red and yellow armors already found in Quake III Arena. The only difference is that this one is green and gives you 25 points of armor.</w:t>
+        <w:t>2.7 – item_armor_vest</w:t>
+      </w:r>
+    </w:p>
+    <w:p>
+      <w:pPr>
+        <w:pStyle w:val="Textbody1"/>
+        <w:rPr>
+          <w:lang w:val="en-US"/>
+        </w:rPr>
+      </w:pPr>
+      <w:r>
+        <w:rPr>
+          <w:lang w:val="en-US"/>
+        </w:rPr>
+        <w:t>This is an item similar to the red and yellow armors already found in Quake III Arena. The only difference is that this one is green and gives you 25 points of armor.</w:t>
       </w:r>
     </w:p>
     <w:p>
@@ -7041,6 +7239,19 @@
           <w:lang w:val="en-US"/>
         </w:rPr>
         <w:t>targetname2 : activating entity points to this.</w:t>
+      </w:r>
+    </w:p>
+    <w:p>
+      <w:pPr>
+        <w:pStyle w:val="Textbody1"/>
+        <w:rPr>
+          <w:sz w:val="20"/>
+          <w:szCs w:val="20"/>
+          <w:lang w:val="en-US"/>
+        </w:rPr>
+      </w:pPr>
+      <w:r>
+        <w:rPr/>
       </w:r>
     </w:p>
     <w:p>
@@ -7160,7 +7371,7 @@
         <mc:AlternateContent>
           <mc:Choice Requires="wps">
             <w:drawing>
-              <wp:anchor behindDoc="0" distT="0" distB="0" distL="114300" distR="114300" simplePos="0" locked="0" layoutInCell="1" allowOverlap="1" relativeHeight="8">
+              <wp:anchor behindDoc="0" distT="0" distB="0" distL="114300" distR="114300" simplePos="0" locked="0" layoutInCell="1" allowOverlap="1" relativeHeight="7">
                 <wp:simplePos x="0" y="0"/>
                 <wp:positionH relativeFrom="column">
                   <wp:posOffset>3297555</wp:posOffset>
@@ -7168,7 +7379,7 @@
                 <wp:positionV relativeFrom="paragraph">
                   <wp:posOffset>842645</wp:posOffset>
                 </wp:positionV>
-                <wp:extent cx="3181985" cy="1178560"/>
+                <wp:extent cx="3182620" cy="1179195"/>
                 <wp:effectExtent l="0" t="0" r="19685" b="22860"/>
                 <wp:wrapThrough wrapText="bothSides">
                   <wp:wrapPolygon edited="0">
@@ -7187,7 +7398,7 @@
                       <wps:spPr>
                         <a:xfrm>
                           <a:off x="0" y="0"/>
-                          <a:ext cx="3181320" cy="1177920"/>
+                          <a:ext cx="3182040" cy="1178640"/>
                         </a:xfrm>
                         <a:prstGeom prst="rect">
                           <a:avLst/>
@@ -7252,9 +7463,7 @@
                             <w:pPr>
                               <w:pStyle w:val="FrameContents"/>
                               <w:jc w:val="center"/>
-                              <w:rPr>
-                                <w:color w:val="000000"/>
-                              </w:rPr>
+                              <w:rPr/>
                             </w:pPr>
                             <w:r>
                               <w:rPr>
@@ -7282,7 +7491,7 @@
           </mc:Choice>
           <mc:Fallback>
             <w:pict>
-              <v:rect id="shape_0" ID="Text Box 12" fillcolor="silver" stroked="t" style="position:absolute;margin-left:259.65pt;margin-top:66.35pt;width:250.45pt;height:92.7pt">
+              <v:rect id="shape_0" ID="Text Box 12" fillcolor="silver" stroked="t" style="position:absolute;margin-left:259.65pt;margin-top:66.35pt;width:250.5pt;height:92.75pt">
                 <w10:wrap type="square"/>
                 <v:fill o:detectmouseclick="t" type="solid" color2="#3f3f3f"/>
                 <v:stroke color="black" joinstyle="round" endcap="flat"/>
@@ -7331,9 +7540,7 @@
                       <w:pPr>
                         <w:pStyle w:val="FrameContents"/>
                         <w:jc w:val="center"/>
-                        <w:rPr>
-                          <w:color w:val="000000"/>
-                        </w:rPr>
+                        <w:rPr/>
                       </w:pPr>
                       <w:r>
                         <w:rPr>
@@ -8190,11 +8397,7 @@
           <w:ilvl w:val="0"/>
           <w:numId w:val="20"/>
         </w:numPr>
-        <w:rPr>
-          <w:sz w:val="20"/>
-          <w:szCs w:val="20"/>
-          <w:lang w:val="en-US"/>
-        </w:rPr>
+        <w:rPr/>
       </w:pPr>
       <w:r>
         <w:rPr>
@@ -8208,23 +8411,24 @@
     <w:p>
       <w:pPr>
         <w:pStyle w:val="Textbody1"/>
-        <w:rPr>
-          <w:sz w:val="20"/>
-          <w:szCs w:val="20"/>
-          <w:lang w:val="en-US"/>
-        </w:rPr>
-      </w:pPr>
-      <w:r>
-        <w:rPr>
-          <w:sz w:val="20"/>
-          <w:szCs w:val="20"/>
-          <w:lang w:val="en-US"/>
-        </w:rPr>
-      </w:r>
-    </w:p>
-    <w:p>
-      <w:pPr>
-        <w:pStyle w:val="Heading2"/>
+        <w:numPr>
+          <w:ilvl w:val="0"/>
+          <w:numId w:val="20"/>
+        </w:numPr>
+        <w:rPr/>
+      </w:pPr>
+      <w:r>
+        <w:rPr>
+          <w:sz w:val="20"/>
+          <w:szCs w:val="20"/>
+          <w:lang w:val="en-US"/>
+        </w:rPr>
+        <w:t>START_AT_PLAYER : The first info_camera's position and viewing angles are ignored and replaced with the player's position and viewing angles at the time of activating the cutscene.</w:t>
+      </w:r>
+    </w:p>
+    <w:p>
+      <w:pPr>
+        <w:pStyle w:val="Textbody1"/>
         <w:rPr>
           <w:lang w:val="en-US"/>
         </w:rPr>
@@ -8260,7 +8464,7 @@
       </w:pPr>
       <w:r>
         <w:drawing>
-          <wp:anchor behindDoc="0" distT="0" distB="0" distL="114300" distR="114300" simplePos="0" locked="0" layoutInCell="1" allowOverlap="1" relativeHeight="9">
+          <wp:anchor behindDoc="0" distT="0" distB="0" distL="114300" distR="114300" simplePos="0" locked="0" layoutInCell="1" allowOverlap="1" relativeHeight="8">
             <wp:simplePos x="0" y="0"/>
             <wp:positionH relativeFrom="column">
               <wp:posOffset>3979545</wp:posOffset>
@@ -8730,66 +8934,14 @@
           <w:szCs w:val="20"/>
           <w:lang w:val="en-US"/>
         </w:rPr>
-        <w:t>intensity : intensity of the earthquake (1 - 16)</w:t>
-      </w:r>
-    </w:p>
-    <w:p>
-      <w:pPr>
-        <w:pStyle w:val="Textbody1"/>
-        <w:rPr>
-          <w:sz w:val="20"/>
-          <w:szCs w:val="20"/>
-          <w:lang w:val="en-US"/>
-        </w:rPr>
-      </w:pPr>
-      <w:r>
-        <w:rPr>
-          <w:sz w:val="20"/>
-          <w:szCs w:val="20"/>
-          <w:lang w:val="en-US"/>
-        </w:rPr>
-      </w:r>
-    </w:p>
-    <w:p>
-      <w:pPr>
-        <w:pStyle w:val="Heading2"/>
-        <w:rPr>
-          <w:lang w:val="en-US"/>
-        </w:rPr>
-      </w:pPr>
-      <w:bookmarkStart w:id="21" w:name="__RefHeading___Toc1307_3210160916"/>
-      <w:bookmarkEnd w:id="21"/>
-      <w:r>
-        <w:rPr>
-          <w:lang w:val="en-US"/>
-        </w:rPr>
-        <w:t>2.14 – target_effect</w:t>
-      </w:r>
-    </w:p>
-    <w:p>
-      <w:pPr>
-        <w:pStyle w:val="Textbody1"/>
-        <w:rPr>
-          <w:szCs w:val="22"/>
-          <w:lang w:val="en-US"/>
-        </w:rPr>
-      </w:pPr>
-      <w:r>
-        <w:rPr>
-          <w:szCs w:val="22"/>
-          <w:lang w:val="en-US"/>
-        </w:rPr>
-        <w:t>This entity is used to create various in-game effects. A numbe</w:t>
-      </w:r>
-      <w:r>
         <w:drawing>
-          <wp:anchor behindDoc="0" distT="0" distB="0" distL="114300" distR="114300" simplePos="0" locked="0" layoutInCell="1" allowOverlap="1" relativeHeight="12">
+          <wp:anchor behindDoc="0" distT="0" distB="0" distL="114300" distR="114300" simplePos="0" locked="0" layoutInCell="1" allowOverlap="1" relativeHeight="11">
             <wp:simplePos x="0" y="0"/>
             <wp:positionH relativeFrom="column">
               <wp:posOffset>3793490</wp:posOffset>
             </wp:positionH>
             <wp:positionV relativeFrom="paragraph">
-              <wp:posOffset>48260</wp:posOffset>
+              <wp:posOffset>153035</wp:posOffset>
             </wp:positionV>
             <wp:extent cx="2286000" cy="1714500"/>
             <wp:effectExtent l="0" t="0" r="0" b="0"/>
@@ -8830,17 +8982,60 @@
       </w:r>
       <w:r>
         <w:rPr>
+          <w:sz w:val="20"/>
+          <w:szCs w:val="20"/>
+          <w:lang w:val="en-US"/>
+        </w:rPr>
+        <w:t>intensity : intensity of the earthquake (1 - 16)</w:t>
+      </w:r>
+    </w:p>
+    <w:p>
+      <w:pPr>
+        <w:pStyle w:val="Textbody1"/>
+        <w:rPr>
+          <w:sz w:val="20"/>
+          <w:szCs w:val="20"/>
+          <w:lang w:val="en-US"/>
+        </w:rPr>
+      </w:pPr>
+      <w:r>
+        <w:rPr>
+          <w:sz w:val="20"/>
+          <w:szCs w:val="20"/>
+          <w:lang w:val="en-US"/>
+        </w:rPr>
+      </w:r>
+    </w:p>
+    <w:p>
+      <w:pPr>
+        <w:pStyle w:val="Heading2"/>
+        <w:rPr>
+          <w:lang w:val="en-US"/>
+        </w:rPr>
+      </w:pPr>
+      <w:bookmarkStart w:id="21" w:name="__RefHeading___Toc1307_3210160916"/>
+      <w:bookmarkEnd w:id="21"/>
+      <w:r>
+        <w:rPr>
+          <w:lang w:val="en-US"/>
+        </w:rPr>
+        <w:t>2.14 – target_effect</w:t>
+      </w:r>
+    </w:p>
+    <w:p>
+      <w:pPr>
+        <w:pStyle w:val="Textbody1"/>
+        <w:rPr>
           <w:szCs w:val="22"/>
           <w:lang w:val="en-US"/>
         </w:rPr>
-        <w:t>r</w:t>
-      </w:r>
+      </w:pPr>
       <w:r>
         <w:rPr>
           <w:szCs w:val="22"/>
           <w:lang w:val="en-US"/>
         </w:rPr>
-        <w:t xml:space="preserve"> of effect types are available: an explosion effect, four particle effects and an overlay effect. The explosion effect simply shows an explosion at the position of the entity when it is triggered. The particle effect shows a burst of particles being emitted from the entity. The color of the particles and the number of particles can be configured.</w:t>
+        <w:t>This entity is used to create various in-game effects. A number of effect types are available: an explosion effect, four particle effects and an overlay effect. The explosion effect simply shows an explosion at the position of the entity when it is triggered. The particle effect shows a burst of particles being emitted from the entity. The color of the particles and the number of particles can be configured.</w:t>
       </w:r>
     </w:p>
     <w:p>
@@ -8953,19 +9148,31 @@
           <w:ilvl w:val="0"/>
           <w:numId w:val="24"/>
         </w:numPr>
-        <w:rPr>
-          <w:sz w:val="20"/>
-          <w:szCs w:val="20"/>
-          <w:lang w:val="en-US"/>
-        </w:rPr>
-      </w:pPr>
-      <w:r>
-        <w:rPr>
-          <w:sz w:val="20"/>
-          <w:szCs w:val="20"/>
-          <w:lang w:val="en-US"/>
-        </w:rPr>
-        <w:t>color : color of the particles for particle effect (default 1.0 1.0 1.0).</w:t>
+        <w:rPr/>
+      </w:pPr>
+      <w:r>
+        <w:rPr>
+          <w:sz w:val="20"/>
+          <w:szCs w:val="20"/>
+          <w:lang w:val="en-US"/>
+        </w:rPr>
+        <w:t xml:space="preserve">color : color of the particles </w:t>
+      </w:r>
+      <w:r>
+        <w:rPr>
+          <w:sz w:val="20"/>
+          <w:szCs w:val="20"/>
+          <w:lang w:val="en-US"/>
+        </w:rPr>
+        <w:t>or smokepuff</w:t>
+      </w:r>
+      <w:r>
+        <w:rPr>
+          <w:sz w:val="20"/>
+          <w:szCs w:val="20"/>
+          <w:lang w:val="en-US"/>
+        </w:rPr>
+        <w:t xml:space="preserve"> (default 1.0 1.0 1.0).</w:t>
       </w:r>
     </w:p>
     <w:p>
@@ -8997,19 +9204,15 @@
           <w:ilvl w:val="0"/>
           <w:numId w:val="24"/>
         </w:numPr>
-        <w:rPr>
-          <w:sz w:val="20"/>
-          <w:szCs w:val="20"/>
-          <w:lang w:val="en-US"/>
-        </w:rPr>
-      </w:pPr>
-      <w:r>
-        <w:rPr>
-          <w:sz w:val="20"/>
-          <w:szCs w:val="20"/>
-          <w:lang w:val="en-US"/>
-        </w:rPr>
-        <w:t>speed : speed of the particles (default 100).</w:t>
+        <w:rPr/>
+      </w:pPr>
+      <w:r>
+        <w:rPr>
+          <w:sz w:val="20"/>
+          <w:szCs w:val="20"/>
+          <w:lang w:val="en-US"/>
+        </w:rPr>
+        <w:t>speed : speed of the particles (default 100) or smokepuff (default 16).</w:t>
       </w:r>
     </w:p>
     <w:p>
@@ -9085,19 +9288,33 @@
           <w:ilvl w:val="0"/>
           <w:numId w:val="24"/>
         </w:numPr>
-        <w:rPr>
-          <w:sz w:val="20"/>
-          <w:szCs w:val="20"/>
-          <w:lang w:val="en-US"/>
-        </w:rPr>
-      </w:pPr>
-      <w:r>
-        <w:rPr>
-          <w:sz w:val="20"/>
-          <w:szCs w:val="20"/>
-          <w:lang w:val="en-US"/>
-        </w:rPr>
-        <w:t>wait : specifies the amount of time it takes to fade from the start color to the end color.</w:t>
+        <w:rPr/>
+      </w:pPr>
+      <w:r>
+        <w:rPr>
+          <w:sz w:val="20"/>
+          <w:szCs w:val="20"/>
+          <w:lang w:val="en-US"/>
+        </w:rPr>
+        <w:t>wait : When using FADE, this specifies the amount of time it takes to fade from the start color to the end color. When using SMOKEPUFF, this specifies the duration the smokepuff stays visible. (default 2)</w:t>
+      </w:r>
+    </w:p>
+    <w:p>
+      <w:pPr>
+        <w:pStyle w:val="Textbody1"/>
+        <w:numPr>
+          <w:ilvl w:val="0"/>
+          <w:numId w:val="24"/>
+        </w:numPr>
+        <w:rPr/>
+      </w:pPr>
+      <w:r>
+        <w:rPr>
+          <w:sz w:val="20"/>
+          <w:szCs w:val="20"/>
+          <w:lang w:val="en-US"/>
+        </w:rPr>
+        <w:t>scale : specifies the size scale factor of smokepuffs (default 1).</w:t>
       </w:r>
     </w:p>
     <w:p>
@@ -9255,11 +9472,7 @@
           <w:ilvl w:val="0"/>
           <w:numId w:val="25"/>
         </w:numPr>
-        <w:rPr>
-          <w:sz w:val="20"/>
-          <w:szCs w:val="20"/>
-          <w:lang w:val="en-US"/>
-        </w:rPr>
+        <w:rPr/>
       </w:pPr>
       <w:r>
         <w:rPr>
@@ -9273,23 +9486,24 @@
     <w:p>
       <w:pPr>
         <w:pStyle w:val="Textbody1"/>
-        <w:rPr>
-          <w:sz w:val="20"/>
-          <w:szCs w:val="20"/>
-          <w:lang w:val="en-US"/>
-        </w:rPr>
-      </w:pPr>
-      <w:r>
-        <w:rPr>
-          <w:sz w:val="20"/>
-          <w:szCs w:val="20"/>
-          <w:lang w:val="en-US"/>
-        </w:rPr>
-      </w:r>
-    </w:p>
-    <w:p>
-      <w:pPr>
-        <w:pStyle w:val="Heading2"/>
+        <w:numPr>
+          <w:ilvl w:val="0"/>
+          <w:numId w:val="25"/>
+        </w:numPr>
+        <w:rPr/>
+      </w:pPr>
+      <w:r>
+        <w:rPr>
+          <w:sz w:val="20"/>
+          <w:szCs w:val="20"/>
+          <w:lang w:val="en-US"/>
+        </w:rPr>
+        <w:t>SMOKEPUFF : Emit a single puff of smoke.</w:t>
+      </w:r>
+    </w:p>
+    <w:p>
+      <w:pPr>
+        <w:pStyle w:val="Textbody1"/>
         <w:rPr>
           <w:lang w:val="en-US"/>
         </w:rPr>
@@ -9401,28 +9615,13 @@
     <w:p>
       <w:pPr>
         <w:pStyle w:val="Textbody1"/>
-        <w:rPr>
-          <w:lang w:val="en-US"/>
-        </w:rPr>
+        <w:rPr/>
       </w:pPr>
       <w:r>
         <w:rPr>
           <w:lang w:val="en-US"/>
         </w:rPr>
         <w:t>The target_gravity entity can be used to set the gravity for one or all players (including bots) in the game. The default gravity value for Quake 3 Arena is 800.</w:t>
-      </w:r>
-    </w:p>
-    <w:p>
-      <w:pPr>
-        <w:pStyle w:val="Textbody1"/>
-        <w:rPr>
-          <w:lang w:val="en-US"/>
-        </w:rPr>
-      </w:pPr>
-      <w:r>
-        <w:rPr>
-          <w:lang w:val="en-US"/>
-        </w:rPr>
       </w:r>
     </w:p>
     <w:p>
@@ -9682,11 +9881,7 @@
           <w:ilvl w:val="0"/>
           <w:numId w:val="27"/>
         </w:numPr>
-        <w:rPr>
-          <w:sz w:val="20"/>
-          <w:szCs w:val="20"/>
-          <w:lang w:val="en-US"/>
-        </w:rPr>
+        <w:rPr/>
       </w:pPr>
       <w:r>
         <w:rPr>
@@ -9712,23 +9907,6 @@
           <w:szCs w:val="20"/>
           <w:lang w:val="en-US"/>
         </w:rPr>
-      </w:r>
-    </w:p>
-    <w:p>
-      <w:pPr>
-        <w:pStyle w:val="Textbody1"/>
-        <w:rPr>
-          <w:sz w:val="20"/>
-          <w:szCs w:val="20"/>
-          <w:lang w:val="en-US"/>
-        </w:rPr>
-      </w:pPr>
-      <w:r>
-        <w:rPr>
-          <w:sz w:val="20"/>
-          <w:szCs w:val="20"/>
-          <w:lang w:val="en-US"/>
-        </w:rPr>
         <w:t>Spawnflags:</w:t>
       </w:r>
     </w:p>
@@ -9739,11 +9917,7 @@
           <w:ilvl w:val="0"/>
           <w:numId w:val="29"/>
         </w:numPr>
-        <w:rPr>
-          <w:sz w:val="20"/>
-          <w:szCs w:val="20"/>
-          <w:lang w:val="en-US"/>
-        </w:rPr>
+        <w:rPr/>
       </w:pPr>
       <w:r>
         <w:rPr>
@@ -9752,6 +9926,20 @@
           <w:lang w:val="en-US"/>
         </w:rPr>
         <w:t>START_ON : the laser will be turned on as it is spawned.</w:t>
+      </w:r>
+    </w:p>
+    <w:p>
+      <w:pPr>
+        <w:pStyle w:val="Textbody1"/>
+        <w:rPr/>
+      </w:pPr>
+      <w:r>
+        <w:rPr>
+          <w:sz w:val="20"/>
+          <w:szCs w:val="20"/>
+          <w:lang w:val="en-US"/>
+        </w:rPr>
+        <w:t>Note that a target_laser can target entities like a func_door or func_train to create moving lasers. These entities must have an origin brush.</w:t>
       </w:r>
     </w:p>
     <w:p>
@@ -11215,11 +11403,7 @@
     <w:p>
       <w:pPr>
         <w:pStyle w:val="Textbody1"/>
-        <w:rPr>
-          <w:sz w:val="20"/>
-          <w:szCs w:val="20"/>
-          <w:lang w:val="en-US"/>
-        </w:rPr>
+        <w:rPr/>
       </w:pPr>
       <w:r>
         <w:rPr>
@@ -11228,23 +11412,6 @@
           <w:lang w:val="en-US"/>
         </w:rPr>
         <w:t>Allows the level designer to include secrets in the map. When activated, a target_secret informs the game that the player has found a secret. Optionally a message can be displayed when the secret is found. Each secret that is found will add 5% of the player's carnage score to his total score. Note that a map may not contain more than 64 secrets. If a map is spread across multiple map files (BSP files), using target_mapchange to link them together, then the total of all secrets across all maps may not be higher than 64.</w:t>
-      </w:r>
-    </w:p>
-    <w:p>
-      <w:pPr>
-        <w:pStyle w:val="Textbody1"/>
-        <w:rPr>
-          <w:sz w:val="20"/>
-          <w:szCs w:val="20"/>
-          <w:lang w:val="en-US"/>
-        </w:rPr>
-      </w:pPr>
-      <w:r>
-        <w:rPr>
-          <w:sz w:val="20"/>
-          <w:szCs w:val="20"/>
-          <w:lang w:val="en-US"/>
-        </w:rPr>
       </w:r>
     </w:p>
     <w:p>
@@ -13035,6 +13202,29 @@
           <w:lang w:val="en-US"/>
         </w:rPr>
       </w:pPr>
+      <w:r>
+        <w:rPr/>
+      </w:r>
+    </w:p>
+    <w:p>
+      <w:pPr>
+        <w:pStyle w:val="Heading1"/>
+        <w:rPr>
+          <w:lang w:val="en-US"/>
+        </w:rPr>
+      </w:pPr>
+      <w:r>
+        <w:rPr/>
+      </w:r>
+      <w:r>
+        <w:br w:type="page"/>
+      </w:r>
+    </w:p>
+    <w:p>
+      <w:pPr>
+        <w:pStyle w:val="Heading1"/>
+        <w:rPr/>
+      </w:pPr>
       <w:bookmarkStart w:id="41" w:name="__RefHeading___Toc1345_3210160916"/>
       <w:bookmarkEnd w:id="41"/>
       <w:r>
@@ -13152,7 +13342,7 @@
           <w:lang w:val="en-US"/>
         </w:rPr>
         <w:drawing>
-          <wp:anchor behindDoc="0" distT="0" distB="0" distL="114300" distR="114300" simplePos="0" locked="0" layoutInCell="1" allowOverlap="1" relativeHeight="16">
+          <wp:anchor behindDoc="0" distT="0" distB="0" distL="114300" distR="114300" simplePos="0" locked="0" layoutInCell="1" allowOverlap="1" relativeHeight="15">
             <wp:simplePos x="0" y="0"/>
             <wp:positionH relativeFrom="column">
               <wp:posOffset>3583940</wp:posOffset>
@@ -13442,15 +13632,36 @@
     <w:p>
       <w:pPr>
         <w:pStyle w:val="Standard"/>
-        <w:rPr>
-          <w:lang w:val="en-US"/>
-        </w:rPr>
+        <w:rPr/>
       </w:pPr>
       <w:r>
         <w:rPr>
           <w:lang w:val="en-US"/>
         </w:rPr>
         <w:t>func_door received two new keys: “startsound” and “endsound”. These can be used to override the default sounds that are played when the door starts moving or when the door stops moving (it has fully opened).</w:t>
+      </w:r>
+    </w:p>
+    <w:p>
+      <w:pPr>
+        <w:pStyle w:val="Standard"/>
+        <w:rPr>
+          <w:lang w:val="en-US"/>
+        </w:rPr>
+      </w:pPr>
+      <w:r>
+        <w:rPr/>
+      </w:r>
+    </w:p>
+    <w:p>
+      <w:pPr>
+        <w:pStyle w:val="Standard"/>
+        <w:rPr/>
+      </w:pPr>
+      <w:r>
+        <w:rPr>
+          <w:lang w:val="en-US"/>
+        </w:rPr>
+        <w:t>Additionally, a func_door’s health can be set to a value lower than 0 to prevent it from being shot open.</w:t>
       </w:r>
     </w:p>
     <w:p>
@@ -13546,17 +13757,32 @@
     <w:p>
       <w:pPr>
         <w:pStyle w:val="Standard"/>
+        <w:rPr/>
+      </w:pPr>
+      <w:r>
         <w:rPr>
           <w:szCs w:val="22"/>
           <w:lang w:val="en-US"/>
         </w:rPr>
-      </w:pPr>
+        <w:t xml:space="preserve">The func_static entity received a new START_UNLINKED spawnflag. This spawnflag can be used to remove the brush entity from the world when the map is first loaded. The entity can be put back into the world with the target_unlink entity. </w:t>
+      </w:r>
       <w:r>
         <w:rPr>
           <w:szCs w:val="22"/>
           <w:lang w:val="en-US"/>
         </w:rPr>
-        <w:t>The func_static entity received a new START_UNLINKED spawnflag. This spawnflag can be used to remove the brush entity from the world when the map is first loaded. The entity can be put back into the world with the target_unlink entity.</w:t>
+        <w:t xml:space="preserve">It is also possible for another </w:t>
+      </w:r>
+      <w:r>
+        <w:rPr>
+          <w:rFonts w:eastAsia="Arial" w:cs="Arial"/>
+          <w:color w:val="auto"/>
+          <w:kern w:val="2"/>
+          <w:sz w:val="22"/>
+          <w:szCs w:val="22"/>
+          <w:lang w:val="en-US" w:eastAsia="zh-CN" w:bidi="hi-IN"/>
+        </w:rPr>
+        <w:t>triggering entity to target a func_static directly. When activated, the func_static will be removed or put back into the world. This way, a target_unlink entity is not necessary.</w:t>
       </w:r>
     </w:p>
     <w:p>
@@ -13901,8 +14127,8 @@
       <w:bookmarkEnd w:id="52"/>
       <w:r>
         <w:rPr>
-          <w:i w:val="false"/>
-          <w:iCs w:val="false"/>
+          <w:i/>
+          <w:iCs/>
           <w:lang w:val="en-US"/>
         </w:rPr>
         <w:t>3.11 – shooter_*</w:t>
@@ -13911,15 +14137,25 @@
     <w:p>
       <w:pPr>
         <w:pStyle w:val="Textbody1"/>
-        <w:rPr>
-          <w:lang w:val="en-US"/>
-        </w:rPr>
+        <w:rPr/>
       </w:pPr>
       <w:r>
         <w:rPr>
           <w:lang w:val="en-US"/>
         </w:rPr>
         <w:t>All of the shooter entities (shooter_grenade, shooter_plasma, shooter_rocket and the new shooter_bfg) received a new “dmg” key which can be used to specify a custom amount of damage the shooter will do. When this key is omitted, the shooter will do the default amount of damage applicable for the projectile it fires. Do note that the damage shooter entities deal is scale similar to the damage bots deal.</w:t>
+      </w:r>
+    </w:p>
+    <w:p>
+      <w:pPr>
+        <w:pStyle w:val="Textbody1"/>
+        <w:rPr/>
+      </w:pPr>
+      <w:r>
+        <w:rPr>
+          <w:lang w:val="en-US"/>
+        </w:rPr>
+        <w:t>The speed of the respective projectiles (grenades, plasma bolts, rockets and BFG bolts) fired by the shooter_ entities can be controlled by setting the “speed” key. Different projectiles have different default speeds.</w:t>
       </w:r>
     </w:p>
     <w:p>
@@ -13964,8 +14200,8 @@
       <w:bookmarkEnd w:id="53"/>
       <w:r>
         <w:rPr>
-          <w:i w:val="false"/>
-          <w:iCs w:val="false"/>
+          <w:i/>
+          <w:iCs/>
           <w:lang w:val="en-US"/>
         </w:rPr>
         <w:t>3.12 – target_delay</w:t>
@@ -13996,6 +14232,17 @@
         <w:rPr>
           <w:lang w:val="en-US"/>
         </w:rPr>
+      </w:r>
+    </w:p>
+    <w:p>
+      <w:pPr>
+        <w:pStyle w:val="Heading2"/>
+        <w:rPr>
+          <w:lang w:val="en-US"/>
+        </w:rPr>
+      </w:pPr>
+      <w:r>
+        <w:rPr/>
       </w:r>
     </w:p>
     <w:p>
@@ -14042,8 +14289,8 @@
       <w:bookmarkEnd w:id="55"/>
       <w:r>
         <w:rPr>
-          <w:i w:val="false"/>
-          <w:iCs w:val="false"/>
+          <w:i/>
+          <w:iCs/>
           <w:lang w:val="en-US"/>
         </w:rPr>
         <w:t>3.14 – target_print</w:t>
@@ -14096,9 +14343,7 @@
     <w:p>
       <w:pPr>
         <w:pStyle w:val="Standard"/>
-        <w:rPr>
-          <w:lang w:val="en-US"/>
-        </w:rPr>
+        <w:rPr/>
       </w:pPr>
       <w:r>
         <w:rPr>
@@ -14129,225 +14374,74 @@
     </w:p>
     <w:p>
       <w:pPr>
+        <w:pStyle w:val="Standard"/>
+        <w:rPr>
+          <w:lang w:val="en-US"/>
+        </w:rPr>
+      </w:pPr>
+      <w:r>
+        <w:rPr/>
+      </w:r>
+    </w:p>
+    <w:p>
+      <w:pPr>
         <w:pStyle w:val="Heading2"/>
         <w:rPr>
-          <w:lang w:val="en-US"/>
-        </w:rPr>
-      </w:pPr>
-      <w:bookmarkStart w:id="56" w:name="__RefHeading___Toc1375_3210160916"/>
-      <w:bookmarkEnd w:id="56"/>
-      <w:r>
-        <w:rPr>
-          <w:lang w:val="en-US"/>
-        </w:rPr>
-        <w:t>3.15 – target_relay</w:t>
-      </w:r>
-    </w:p>
-    <w:p>
-      <w:pPr>
-        <w:pStyle w:val="Textbody1"/>
-        <w:rPr>
-          <w:lang w:val="en-US"/>
-        </w:rPr>
-      </w:pPr>
-      <w:r>
-        <w:rPr>
-          <w:lang w:val="en-US"/>
-        </w:rPr>
-        <w:t xml:space="preserve">Target relay has received a single new key: “count”. This key can be used to determine the number of times the target_relay must be triggered before it activates its target. Multiple entities may target the target_relay. Each time an entity targeting the target_relay is triggered it will be counted as one trigger. When the key is omitted or has a value of 0 or 1, the trigger_relay functions as it normally would. Note that the counter on target_relay can be manipulated using the target_modify entity. The counter for target_relay is stored in the “damage” key of the entity. This means that a target_modify entity that modifies the target_relay's </w:t>
-      </w:r>
-      <w:r>
-        <w:rPr>
+          <w:i/>
           <w:i/>
           <w:iCs/>
-          <w:lang w:val="en-US"/>
-        </w:rPr>
-        <w:t>damage</w:t>
-      </w:r>
-      <w:r>
-        <w:rPr>
-          <w:lang w:val="en-US"/>
-        </w:rPr>
-        <w:t xml:space="preserve"> key to a value of 0 basically resets the target_relay.</w:t>
-      </w:r>
-    </w:p>
-    <w:p>
-      <w:pPr>
-        <w:pStyle w:val="Textbody1"/>
-        <w:rPr>
-          <w:lang w:val="en-US"/>
-        </w:rPr>
-      </w:pPr>
-      <w:r>
-        <w:rPr>
-          <w:lang w:val="en-US"/>
-        </w:rPr>
-        <w:t>The entity has also received a new “ONCE” spawnflag. When this spawnflag is set, the target_relay will only activate its targets once and becomes inactive after doing so.</w:t>
-      </w:r>
-    </w:p>
-    <w:p>
-      <w:pPr>
-        <w:pStyle w:val="Heading2"/>
-        <w:rPr>
-          <w:lang w:val="en-US"/>
-        </w:rPr>
-      </w:pPr>
-      <w:bookmarkStart w:id="57" w:name="__RefHeading___Toc1377_3210160916"/>
-      <w:bookmarkEnd w:id="57"/>
-      <w:r>
-        <w:rPr>
-          <w:lang w:val="en-US"/>
-        </w:rPr>
-        <w:t>3.16 – target_remove_powerups</w:t>
-      </w:r>
-    </w:p>
-    <w:p>
-      <w:pPr>
-        <w:pStyle w:val="Textbody1"/>
-        <w:rPr>
-          <w:lang w:val="en-US"/>
-        </w:rPr>
-      </w:pPr>
-      <w:r>
-        <w:rPr>
-          <w:lang w:val="en-US"/>
-        </w:rPr>
-        <w:t>This entity has a number of added spawnflags: POWERUPS, WEAPONS and HOLDABLES. When none of these spawnflags have been selected, the entity reverts to its original behavior of removing all powerups. By selecting any of the spawnflags, the level designer can control what the entity will remove from the activating player. Here's a short overview of what enabling the spawnflags will remove.</w:t>
-      </w:r>
-    </w:p>
-    <w:p>
-      <w:pPr>
-        <w:pStyle w:val="Textbody1"/>
-        <w:rPr>
-          <w:lang w:val="en-US"/>
-        </w:rPr>
-      </w:pPr>
-      <w:r>
-        <w:rPr>
-          <w:lang w:val="en-US"/>
-        </w:rPr>
-        <w:br/>
-        <w:t>POWERUPS: Remove all item_* powerups, except for health and armor. This does include items like the Quad Damage, Battlesuit, Haste and Flight powerups.</w:t>
-      </w:r>
-    </w:p>
-    <w:p>
-      <w:pPr>
-        <w:pStyle w:val="Textbody1"/>
-        <w:rPr>
-          <w:lang w:val="en-US"/>
-        </w:rPr>
-      </w:pPr>
-      <w:r>
-        <w:rPr>
-          <w:lang w:val="en-US"/>
-        </w:rPr>
-        <w:t xml:space="preserve">WEAPONS: Removes </w:t>
-      </w:r>
+        </w:rPr>
+      </w:pPr>
+      <w:bookmarkStart w:id="56" w:name="__RefHeading___Toc1579_3794536243"/>
+      <w:bookmarkEnd w:id="56"/>
       <w:r>
         <w:rPr>
           <w:i/>
           <w:iCs/>
           <w:lang w:val="en-US"/>
         </w:rPr>
-        <w:t>all</w:t>
-      </w:r>
-      <w:r>
-        <w:rPr>
-          <w:lang w:val="en-US"/>
-        </w:rPr>
-        <w:t xml:space="preserve"> weapons and ammo the player is carrying.</w:t>
-      </w:r>
-    </w:p>
-    <w:p>
-      <w:pPr>
-        <w:pStyle w:val="Textbody1"/>
-        <w:rPr>
-          <w:lang w:val="en-US"/>
-        </w:rPr>
-      </w:pPr>
-      <w:r>
-        <w:rPr>
-          <w:lang w:val="en-US"/>
-        </w:rPr>
-        <w:t>HOLDABLES: Removes the medkit, personal teleporter and all keys.</w:t>
-      </w:r>
-    </w:p>
-    <w:p>
-      <w:pPr>
-        <w:pStyle w:val="Heading2"/>
+        <w:t>3.1</w:t>
+      </w:r>
+      <w:r>
+        <w:rPr>
+          <w:rFonts w:eastAsia="Arial" w:cs="Arial"/>
+          <w:b/>
+          <w:bCs/>
+          <w:i/>
+          <w:iCs/>
+          <w:color w:val="auto"/>
+          <w:kern w:val="2"/>
+          <w:sz w:val="28"/>
+          <w:szCs w:val="28"/>
+          <w:lang w:val="en-US" w:eastAsia="zh-CN" w:bidi="hi-IN"/>
+        </w:rPr>
+        <w:t>5</w:t>
+      </w:r>
+      <w:r>
+        <w:rPr>
+          <w:i/>
+          <w:iCs/>
+          <w:lang w:val="en-US"/>
+        </w:rPr>
+        <w:t xml:space="preserve"> – target_push</w:t>
+      </w:r>
+    </w:p>
+    <w:p>
+      <w:pPr>
+        <w:pStyle w:val="Textbody1"/>
         <w:rPr>
           <w:i w:val="false"/>
           <w:i w:val="false"/>
           <w:iCs w:val="false"/>
-          <w:lang w:val="en-US"/>
-        </w:rPr>
-      </w:pPr>
-      <w:bookmarkStart w:id="58" w:name="__RefHeading___Toc1379_3210160916"/>
-      <w:bookmarkEnd w:id="58"/>
+        </w:rPr>
+      </w:pPr>
       <w:r>
         <w:rPr>
           <w:i w:val="false"/>
           <w:iCs w:val="false"/>
           <w:lang w:val="en-US"/>
         </w:rPr>
-        <w:t>3.17 – target_speaker</w:t>
-      </w:r>
-    </w:p>
-    <w:p>
-      <w:pPr>
-        <w:pStyle w:val="Textbody1"/>
-        <w:rPr>
-          <w:lang w:val="en-US"/>
-        </w:rPr>
-      </w:pPr>
-      <w:r>
-        <w:rPr>
-          <w:lang w:val="en-US"/>
-        </w:rPr>
-        <w:t>The target_speaker entity didn't actually change, but it has been fixed. In standard Quake 3, it was impossible to toggle target_speaker entities which have the LOOPED_ON or LOOPED_OFF spawnflags off (target_speakers with LOOPED_OFF could be toggled on). In EntityPlus it is possible to toggle target_speakers with either of these spawnflags on or off by targeting them with another trigger.</w:t>
-      </w:r>
-    </w:p>
-    <w:p>
-      <w:pPr>
-        <w:pStyle w:val="Heading2"/>
-        <w:rPr>
-          <w:lang w:val="en-US"/>
-        </w:rPr>
-      </w:pPr>
-      <w:bookmarkStart w:id="59" w:name="__RefHeading___Toc1381_3210160916"/>
-      <w:bookmarkEnd w:id="59"/>
-      <w:r>
-        <w:rPr>
-          <w:lang w:val="en-US"/>
-        </w:rPr>
-        <w:t>3.18 – trigger_hurt</w:t>
-      </w:r>
-    </w:p>
-    <w:p>
-      <w:pPr>
-        <w:pStyle w:val="Standard"/>
-        <w:rPr>
-          <w:lang w:val="en-US"/>
-        </w:rPr>
-      </w:pPr>
-      <w:r>
-        <w:rPr>
-          <w:lang w:val="en-US"/>
-        </w:rPr>
-        <w:t>trigger_hurt is pretty much unchanged, except that the START_OFF spawnflag was removed. This spawnflag didn't have any effect on the entity due to a bug in the existing Quake III Arena code.</w:t>
-      </w:r>
-    </w:p>
-    <w:p>
-      <w:pPr>
-        <w:pStyle w:val="Standard"/>
-        <w:rPr>
-          <w:lang w:val="en-US"/>
-        </w:rPr>
-      </w:pPr>
-      <w:r>
-        <w:rPr>
-          <w:lang w:val="en-US"/>
-        </w:rPr>
+        <w:t>In vanilla Quake 3, the target_push entity plays a “beep” sound when the BOUNCEPAD spawnflag isn’t set. In EntityPlus, the target_push remains silent when no spawnflags are set. It has also received an additional spawnflag: JUMP. Setting this spawnflag will make the character that activates this entity play its jump sound. The BOUNCEPAD and JUMP spawnflags cannot be used simultaneously. JUMP will be ignored in this case.</w:t>
       </w:r>
     </w:p>
     <w:p>
@@ -14355,13 +14449,332 @@
         <w:pStyle w:val="Heading2"/>
         <w:rPr/>
       </w:pPr>
-      <w:bookmarkStart w:id="60" w:name="__RefHeading___Toc1383_3210160916"/>
+      <w:bookmarkStart w:id="57" w:name="__RefHeading___Toc1375_3210160916"/>
+      <w:bookmarkEnd w:id="57"/>
+      <w:r>
+        <w:rPr>
+          <w:lang w:val="en-US"/>
+        </w:rPr>
+        <w:t>3.1</w:t>
+      </w:r>
+      <w:r>
+        <w:rPr>
+          <w:rFonts w:eastAsia="Arial" w:cs="Arial"/>
+          <w:b/>
+          <w:bCs/>
+          <w:i/>
+          <w:iCs/>
+          <w:color w:val="auto"/>
+          <w:kern w:val="2"/>
+          <w:sz w:val="28"/>
+          <w:szCs w:val="28"/>
+          <w:lang w:val="en-US" w:eastAsia="zh-CN" w:bidi="hi-IN"/>
+        </w:rPr>
+        <w:t>6</w:t>
+      </w:r>
+      <w:r>
+        <w:rPr>
+          <w:lang w:val="en-US"/>
+        </w:rPr>
+        <w:t xml:space="preserve"> – target_relay</w:t>
+      </w:r>
+    </w:p>
+    <w:p>
+      <w:pPr>
+        <w:pStyle w:val="Textbody1"/>
+        <w:rPr>
+          <w:lang w:val="en-US"/>
+        </w:rPr>
+      </w:pPr>
+      <w:r>
+        <w:rPr>
+          <w:lang w:val="en-US"/>
+        </w:rPr>
+        <w:t xml:space="preserve">Target relay has received a single new key: “count”. This key can be used to determine the number of times the target_relay must be triggered before it activates its target. Multiple entities may target the target_relay. Each time an entity targeting the target_relay is triggered it will be counted as one trigger. When the key is omitted or has a value of 0 or 1, the trigger_relay functions as it normally would. Note that the counter on target_relay can be manipulated using the target_modify entity. The counter for target_relay is stored in the “damage” key of the entity. This means that a target_modify entity that modifies the target_relay's </w:t>
+      </w:r>
+      <w:r>
+        <w:rPr>
+          <w:i/>
+          <w:iCs/>
+          <w:lang w:val="en-US"/>
+        </w:rPr>
+        <w:t>damage</w:t>
+      </w:r>
+      <w:r>
+        <w:rPr>
+          <w:lang w:val="en-US"/>
+        </w:rPr>
+        <w:t xml:space="preserve"> key to a value of 0 basically resets the target_relay.</w:t>
+      </w:r>
+    </w:p>
+    <w:p>
+      <w:pPr>
+        <w:pStyle w:val="Textbody1"/>
+        <w:rPr>
+          <w:lang w:val="en-US"/>
+        </w:rPr>
+      </w:pPr>
+      <w:r>
+        <w:rPr>
+          <w:lang w:val="en-US"/>
+        </w:rPr>
+        <w:t>The entity has also received a new “ONCE” spawnflag. When this spawnflag is set, the target_relay will only activate its targets once and becomes inactive after doing so.</w:t>
+      </w:r>
+    </w:p>
+    <w:p>
+      <w:pPr>
+        <w:pStyle w:val="Heading2"/>
+        <w:rPr/>
+      </w:pPr>
+      <w:bookmarkStart w:id="58" w:name="__RefHeading___Toc1377_3210160916"/>
+      <w:bookmarkEnd w:id="58"/>
+      <w:r>
+        <w:rPr>
+          <w:lang w:val="en-US"/>
+        </w:rPr>
+        <w:t>3.1</w:t>
+      </w:r>
+      <w:r>
+        <w:rPr>
+          <w:rFonts w:eastAsia="Arial" w:cs="Arial"/>
+          <w:b/>
+          <w:bCs/>
+          <w:i/>
+          <w:iCs/>
+          <w:color w:val="auto"/>
+          <w:kern w:val="2"/>
+          <w:sz w:val="28"/>
+          <w:szCs w:val="28"/>
+          <w:lang w:val="en-US" w:eastAsia="zh-CN" w:bidi="hi-IN"/>
+        </w:rPr>
+        <w:t>7</w:t>
+      </w:r>
+      <w:r>
+        <w:rPr>
+          <w:lang w:val="en-US"/>
+        </w:rPr>
+        <w:t xml:space="preserve"> – target_remove_powerups</w:t>
+      </w:r>
+    </w:p>
+    <w:p>
+      <w:pPr>
+        <w:pStyle w:val="Textbody1"/>
+        <w:rPr>
+          <w:lang w:val="en-US"/>
+        </w:rPr>
+      </w:pPr>
+      <w:r>
+        <w:rPr>
+          <w:lang w:val="en-US"/>
+        </w:rPr>
+        <w:t>This entity has a number of added spawnflags: POWERUPS, WEAPONS and HOLDABLES. When none of these spawnflags have been selected, the entity reverts to its original behavior of removing all powerups. By selecting any of the spawnflags, the level designer can control what the entity will remove from the activating player. Here's a short overview of what enabling the spawnflags will remove.</w:t>
+      </w:r>
+    </w:p>
+    <w:p>
+      <w:pPr>
+        <w:pStyle w:val="Textbody1"/>
+        <w:rPr>
+          <w:lang w:val="en-US"/>
+        </w:rPr>
+      </w:pPr>
+      <w:r>
+        <w:rPr>
+          <w:lang w:val="en-US"/>
+        </w:rPr>
+        <w:br/>
+        <w:t>POWERUPS: Remove all item_* powerups, except for health and armor. This does include items like the Quad Damage, Battlesuit, Haste and Flight powerups.</w:t>
+      </w:r>
+    </w:p>
+    <w:p>
+      <w:pPr>
+        <w:pStyle w:val="Textbody1"/>
+        <w:rPr>
+          <w:lang w:val="en-US"/>
+        </w:rPr>
+      </w:pPr>
+      <w:r>
+        <w:rPr>
+          <w:lang w:val="en-US"/>
+        </w:rPr>
+        <w:t xml:space="preserve">WEAPONS: Removes </w:t>
+      </w:r>
+      <w:r>
+        <w:rPr>
+          <w:i/>
+          <w:iCs/>
+          <w:lang w:val="en-US"/>
+        </w:rPr>
+        <w:t>all</w:t>
+      </w:r>
+      <w:r>
+        <w:rPr>
+          <w:lang w:val="en-US"/>
+        </w:rPr>
+        <w:t xml:space="preserve"> weapons and ammo the player is carrying.</w:t>
+      </w:r>
+    </w:p>
+    <w:p>
+      <w:pPr>
+        <w:pStyle w:val="Textbody1"/>
+        <w:rPr>
+          <w:lang w:val="en-US"/>
+        </w:rPr>
+      </w:pPr>
+      <w:r>
+        <w:rPr>
+          <w:lang w:val="en-US"/>
+        </w:rPr>
+        <w:t>HOLDABLES: Removes the medkit, personal teleporter and all keys.</w:t>
+      </w:r>
+    </w:p>
+    <w:p>
+      <w:pPr>
+        <w:pStyle w:val="Heading2"/>
+        <w:rPr/>
+      </w:pPr>
+      <w:bookmarkStart w:id="59" w:name="__RefHeading___Toc1379_3210160916"/>
+      <w:bookmarkEnd w:id="59"/>
+      <w:r>
+        <w:rPr>
+          <w:i w:val="false"/>
+          <w:iCs w:val="false"/>
+          <w:lang w:val="en-US"/>
+        </w:rPr>
+        <w:t>3.1</w:t>
+      </w:r>
+      <w:r>
+        <w:rPr>
+          <w:rFonts w:eastAsia="Arial" w:cs="Arial"/>
+          <w:b/>
+          <w:bCs/>
+          <w:i w:val="false"/>
+          <w:iCs w:val="false"/>
+          <w:color w:val="auto"/>
+          <w:kern w:val="2"/>
+          <w:sz w:val="28"/>
+          <w:szCs w:val="28"/>
+          <w:lang w:val="en-US" w:eastAsia="zh-CN" w:bidi="hi-IN"/>
+        </w:rPr>
+        <w:t>8</w:t>
+      </w:r>
+      <w:r>
+        <w:rPr>
+          <w:i w:val="false"/>
+          <w:iCs w:val="false"/>
+          <w:lang w:val="en-US"/>
+        </w:rPr>
+        <w:t xml:space="preserve"> – target_speaker</w:t>
+      </w:r>
+    </w:p>
+    <w:p>
+      <w:pPr>
+        <w:pStyle w:val="Textbody1"/>
+        <w:rPr>
+          <w:lang w:val="en-US"/>
+        </w:rPr>
+      </w:pPr>
+      <w:r>
+        <w:rPr>
+          <w:lang w:val="en-US"/>
+        </w:rPr>
+        <w:t>The target_speaker entity didn't actually change, but it has been fixed. In standard Quake 3, it was impossible to toggle target_speaker entities which have the LOOPED_ON or LOOPED_OFF spawnflags off (target_speakers with LOOPED_OFF could be toggled on). In EntityPlus it is possible to toggle target_speakers with either of these spawnflags on or off by targeting them with another trigger.</w:t>
+      </w:r>
+    </w:p>
+    <w:p>
+      <w:pPr>
+        <w:pStyle w:val="Heading2"/>
+        <w:rPr/>
+      </w:pPr>
+      <w:bookmarkStart w:id="60" w:name="__RefHeading___Toc1381_3210160916"/>
       <w:bookmarkEnd w:id="60"/>
       <w:r>
         <w:rPr>
           <w:lang w:val="en-US"/>
         </w:rPr>
-        <w:t>3.19 – trigger_push</w:t>
+        <w:t>3.1</w:t>
+      </w:r>
+      <w:r>
+        <w:rPr>
+          <w:rFonts w:eastAsia="Arial" w:cs="Arial"/>
+          <w:b/>
+          <w:bCs/>
+          <w:i/>
+          <w:iCs/>
+          <w:color w:val="auto"/>
+          <w:kern w:val="2"/>
+          <w:sz w:val="28"/>
+          <w:szCs w:val="28"/>
+          <w:lang w:val="en-US" w:eastAsia="zh-CN" w:bidi="hi-IN"/>
+        </w:rPr>
+        <w:t>9</w:t>
+      </w:r>
+      <w:r>
+        <w:rPr>
+          <w:lang w:val="en-US"/>
+        </w:rPr>
+        <w:t xml:space="preserve"> – trigger_hurt</w:t>
+      </w:r>
+    </w:p>
+    <w:p>
+      <w:pPr>
+        <w:pStyle w:val="Standard"/>
+        <w:rPr>
+          <w:lang w:val="en-US"/>
+        </w:rPr>
+      </w:pPr>
+      <w:r>
+        <w:rPr>
+          <w:lang w:val="en-US"/>
+        </w:rPr>
+        <w:t>trigger_hurt is pretty much unchanged, except that the START_OFF spawnflag was removed. This spawnflag didn't have any effect on the entity due to a bug in the existing Quake III Arena code.</w:t>
+      </w:r>
+    </w:p>
+    <w:p>
+      <w:pPr>
+        <w:pStyle w:val="Standard"/>
+        <w:rPr>
+          <w:lang w:val="en-US"/>
+        </w:rPr>
+      </w:pPr>
+      <w:r>
+        <w:rPr>
+          <w:lang w:val="en-US"/>
+        </w:rPr>
+      </w:r>
+    </w:p>
+    <w:p>
+      <w:pPr>
+        <w:pStyle w:val="Heading2"/>
+        <w:rPr/>
+      </w:pPr>
+      <w:bookmarkStart w:id="61" w:name="__RefHeading___Toc1383_3210160916"/>
+      <w:bookmarkEnd w:id="61"/>
+      <w:r>
+        <w:rPr>
+          <w:lang w:val="en-US"/>
+        </w:rPr>
+        <w:t>3.</w:t>
+      </w:r>
+      <w:r>
+        <w:rPr>
+          <w:rFonts w:eastAsia="Arial" w:cs="Arial"/>
+          <w:b/>
+          <w:bCs/>
+          <w:i/>
+          <w:iCs/>
+          <w:color w:val="auto"/>
+          <w:kern w:val="2"/>
+          <w:sz w:val="28"/>
+          <w:szCs w:val="28"/>
+          <w:lang w:val="en-US" w:eastAsia="zh-CN" w:bidi="hi-IN"/>
+        </w:rPr>
+        <w:t>20</w:t>
+      </w:r>
+      <w:r>
+        <w:rPr>
+          <w:lang w:val="en-US"/>
+        </w:rPr>
+        <w:t xml:space="preserve"> – trigger_push</w:t>
       </w:r>
     </w:p>
     <w:p>
@@ -14381,17 +14794,36 @@
     <w:p>
       <w:pPr>
         <w:pStyle w:val="Heading2"/>
-        <w:rPr>
-          <w:lang w:val="en-US"/>
-        </w:rPr>
-      </w:pPr>
-      <w:bookmarkStart w:id="61" w:name="__RefHeading___Toc1385_3210160916"/>
-      <w:bookmarkEnd w:id="61"/>
-      <w:r>
-        <w:rPr>
-          <w:lang w:val="en-US"/>
-        </w:rPr>
-        <w:t>3.20 – trigger_teleport</w:t>
+        <w:rPr/>
+      </w:pPr>
+      <w:bookmarkStart w:id="62" w:name="__RefHeading___Toc1385_3210160916"/>
+      <w:bookmarkEnd w:id="62"/>
+      <w:r>
+        <w:rPr>
+          <w:lang w:val="en-US"/>
+        </w:rPr>
+        <w:t>3.2</w:t>
+      </w:r>
+      <w:r>
+        <w:rPr>
+          <w:rFonts w:eastAsia="Arial" w:cs="Arial"/>
+          <w:b/>
+          <w:bCs/>
+          <w:i/>
+          <w:iCs/>
+          <w:color w:val="auto"/>
+          <w:kern w:val="2"/>
+          <w:sz w:val="28"/>
+          <w:szCs w:val="28"/>
+          <w:lang w:val="en-US" w:eastAsia="zh-CN" w:bidi="hi-IN"/>
+        </w:rPr>
+        <w:t>1</w:t>
+      </w:r>
+      <w:r>
+        <w:rPr>
+          <w:lang w:val="en-US"/>
+        </w:rPr>
+        <w:t xml:space="preserve"> – trigger_teleport</w:t>
       </w:r>
     </w:p>
     <w:p>
@@ -14417,378 +14849,99 @@
     <w:p>
       <w:pPr>
         <w:pStyle w:val="Heading2"/>
-        <w:rPr>
-          <w:lang w:val="en-US"/>
-        </w:rPr>
-      </w:pPr>
-      <w:bookmarkStart w:id="62" w:name="__RefHeading___Toc1387_3210160916"/>
-      <w:bookmarkEnd w:id="62"/>
-      <w:r>
-        <w:rPr>
-          <w:lang w:val="en-US"/>
-        </w:rPr>
-        <w:t>3.21 – Item pickup entities</w:t>
-      </w:r>
-    </w:p>
-    <w:p>
-      <w:pPr>
-        <w:pStyle w:val="Standard"/>
-        <w:rPr>
-          <w:lang w:val="en-US"/>
-        </w:rPr>
-      </w:pPr>
-      <w:r>
-        <w:rPr>
-          <w:lang w:val="en-US"/>
-        </w:rPr>
-        <w:t>Item pickup entities are all item_*, weapon_*, ammo_* and holdable_* entities. In other words: all entities that represent items that can be picked up by the player. All of these entities received the new SILENT spawnflag. When this spawnflag is set the item will not play its default “pickup sound” when the player picks up the item.</w:t>
-      </w:r>
-    </w:p>
-    <w:p>
-      <w:pPr>
-        <w:pStyle w:val="Heading2"/>
-        <w:rPr>
-          <w:lang w:val="en-US"/>
-        </w:rPr>
-      </w:pPr>
-      <w:bookmarkStart w:id="63" w:name="__RefHeading___Toc1389_3210160916"/>
+        <w:rPr/>
+      </w:pPr>
+      <w:bookmarkStart w:id="63" w:name="__RefHeading___Toc1387_3210160916"/>
       <w:bookmarkEnd w:id="63"/>
       <w:r>
         <w:rPr>
           <w:lang w:val="en-US"/>
         </w:rPr>
-        <w:t>3.22 – Spawnpoints</w:t>
-      </w:r>
-    </w:p>
-    <w:p>
-      <w:pPr>
-        <w:pStyle w:val="Standard"/>
-        <w:rPr>
-          <w:lang w:val="en-US"/>
-        </w:rPr>
-      </w:pPr>
-      <w:r>
-        <w:rPr>
-          <w:lang w:val="en-US"/>
-        </w:rPr>
-        <w:t xml:space="preserve">In EntityPlus, there is only one type of spawnpoint left: </w:t>
-      </w:r>
-      <w:r>
-        <w:rPr>
+        <w:t>3.2</w:t>
+      </w:r>
+      <w:r>
+        <w:rPr>
+          <w:rFonts w:eastAsia="Arial" w:cs="Arial"/>
+          <w:b/>
+          <w:bCs/>
           <w:i/>
           <w:iCs/>
-          <w:lang w:val="en-US"/>
-        </w:rPr>
-        <w:t>info_player_start</w:t>
-      </w:r>
-      <w:r>
-        <w:rPr>
-          <w:lang w:val="en-US"/>
-        </w:rPr>
-        <w:t>. All other spawnpoint entities (including info_player_deathmatch) are gone. info_player_start can be used like any regular old spawnpoint entity, but it has a few added features.</w:t>
-      </w:r>
-    </w:p>
-    <w:p>
-      <w:pPr>
-        <w:pStyle w:val="Standard"/>
-        <w:rPr>
-          <w:lang w:val="en-US"/>
-        </w:rPr>
-      </w:pPr>
-      <w:r>
-        <w:rPr>
-          <w:lang w:val="en-US"/>
-        </w:rPr>
-      </w:r>
-    </w:p>
-    <w:p>
-      <w:pPr>
-        <w:pStyle w:val="Standard"/>
-        <w:rPr>
-          <w:lang w:val="en-US"/>
-        </w:rPr>
-      </w:pPr>
-      <w:r>
-        <w:rPr>
-          <w:lang w:val="en-US"/>
-        </w:rPr>
-        <w:t>info_player_start has a new “count” key, which can be used to limit the number of times a player can spawn at that location. When that number of spawns have been executed, the spawnpoint deactivates itself. Level designers should be aware that if a map has no active spawnpoints, the player will be booted from the game with an error message.</w:t>
-      </w:r>
-    </w:p>
-    <w:p>
-      <w:pPr>
-        <w:pStyle w:val="Standard"/>
-        <w:rPr>
-          <w:lang w:val="en-US"/>
-        </w:rPr>
-      </w:pPr>
-      <w:r>
-        <w:rPr>
-          <w:lang w:val="en-US"/>
-        </w:rPr>
-      </w:r>
-    </w:p>
-    <w:p>
-      <w:pPr>
-        <w:pStyle w:val="Standard"/>
-        <w:rPr>
-          <w:lang w:val="en-US"/>
-        </w:rPr>
-      </w:pPr>
-      <w:r>
-        <w:rPr>
-          <w:lang w:val="en-US"/>
-        </w:rPr>
-        <w:t>The info_player_start can also be manually disabled. This can be done by having a triggering entity target the spawnpoint entity. When the trigger is activated, it will disable or enable the spawnpoint entity. Additionally, info_player_start has the DISABLED spawnflag so that the spawnpoint is disabled from the start.</w:t>
-      </w:r>
-    </w:p>
-    <w:p>
-      <w:pPr>
-        <w:pStyle w:val="Standard"/>
-        <w:rPr>
-          <w:lang w:val="en-US"/>
-        </w:rPr>
-      </w:pPr>
-      <w:r>
-        <w:rPr>
-          <w:lang w:val="en-US"/>
-        </w:rPr>
-      </w:r>
-    </w:p>
-    <w:p>
-      <w:pPr>
-        <w:pStyle w:val="Standard"/>
-        <w:rPr>
-          <w:lang w:val="en-US"/>
-        </w:rPr>
-      </w:pPr>
-      <w:r>
-        <w:rPr>
-          <w:lang w:val="en-US"/>
-        </w:rPr>
-        <w:t>Note that a spawnpoint that is disabled because it has reached its maximum number of allowed spawns can not be enabled anymore.</w:t>
-      </w:r>
-    </w:p>
-    <w:p>
-      <w:pPr>
-        <w:pStyle w:val="Standard"/>
-        <w:rPr>
-          <w:lang w:val="en-US"/>
-        </w:rPr>
-      </w:pPr>
-      <w:r>
-        <w:rPr>
-          <w:lang w:val="en-US"/>
-        </w:rPr>
-        <w:t>This enabling and disabling of spawnpoints can be used to implement a sort of checkpointing system in your map. The level designer could enable or disable spawnpoints depending on where the player is in the map by the use of, for instance, trigger_multiple entities. Spawnpoints can be initially disabled and enabled one by one as the player progresses through the map. Because EntityPlus seeks the nearest (enabled) spawnpoint to respawn the player at, the level designer can minimalize the need for the player to run through already cleared sections of the map after he has died.</w:t>
-      </w:r>
-    </w:p>
-    <w:p>
-      <w:pPr>
-        <w:pStyle w:val="Standard"/>
-        <w:rPr>
-          <w:lang w:val="en-US"/>
-        </w:rPr>
-      </w:pPr>
-      <w:r>
-        <w:rPr>
-          <w:lang w:val="en-US"/>
-        </w:rPr>
+          <w:color w:val="auto"/>
+          <w:kern w:val="2"/>
+          <w:sz w:val="28"/>
+          <w:szCs w:val="28"/>
+          <w:lang w:val="en-US" w:eastAsia="zh-CN" w:bidi="hi-IN"/>
+        </w:rPr>
+        <w:t>2</w:t>
+      </w:r>
+      <w:r>
+        <w:rPr>
+          <w:lang w:val="en-US"/>
+        </w:rPr>
+        <w:t xml:space="preserve"> – Item pickup entities</w:t>
+      </w:r>
+    </w:p>
+    <w:p>
+      <w:pPr>
+        <w:pStyle w:val="Standard"/>
+        <w:rPr>
+          <w:lang w:val="en-US"/>
+        </w:rPr>
+      </w:pPr>
+      <w:r>
+        <w:rPr>
+          <w:lang w:val="en-US"/>
+        </w:rPr>
+        <w:t>Item pickup entities are all item_*, weapon_*, ammo_* and holdable_* entities. In other words: all entities that represent items that can be picked up by the player. All of these entities received the new SILENT spawnflag. When this spawnflag is set the item will not play its default “pickup sound” when the player picks up the item.</w:t>
       </w:r>
     </w:p>
     <w:p>
       <w:pPr>
         <w:pStyle w:val="Heading2"/>
-        <w:rPr>
-          <w:lang w:val="en-US"/>
-        </w:rPr>
-      </w:pPr>
-      <w:bookmarkStart w:id="64" w:name="__RefHeading___Toc1391_3210160916"/>
+        <w:rPr/>
+      </w:pPr>
+      <w:bookmarkStart w:id="64" w:name="__RefHeading___Toc1389_3210160916"/>
       <w:bookmarkEnd w:id="64"/>
       <w:r>
         <w:rPr>
           <w:lang w:val="en-US"/>
         </w:rPr>
-        <w:t>3.23 – targeting entities</w:t>
-      </w:r>
-    </w:p>
-    <w:p>
-      <w:pPr>
-        <w:pStyle w:val="Standard"/>
-        <w:rPr>
-          <w:lang w:val="en-US"/>
-        </w:rPr>
-      </w:pPr>
-      <w:r>
-        <w:rPr>
-          <w:lang w:val="en-US"/>
-        </w:rPr>
-        <w:t>All entities that use the target key to point to another entity which it will activate can now target a second entity with a different targetname through the target2 key. For instance, a trigger_multiple could have a target key of “t1” and a target2 key of “t2”, triggering both entities with either of these targetnames. Note that the game will first find and activate all entities whose targetname match the target key and then find and activate all entities whose targetname match the target2 key. If the order of activating entities is important, it is important to remember that target always preceeds target2.</w:t>
-      </w:r>
-    </w:p>
-    <w:p>
-      <w:pPr>
-        <w:pStyle w:val="Standard"/>
-        <w:rPr>
-          <w:lang w:val="en-US"/>
-        </w:rPr>
-      </w:pPr>
-      <w:r>
-        <w:rPr>
-          <w:lang w:val="en-US"/>
-        </w:rPr>
-      </w:r>
-    </w:p>
-    <w:p>
-      <w:pPr>
-        <w:pStyle w:val="Standard"/>
-        <w:rPr>
-          <w:lang w:val="en-US"/>
-        </w:rPr>
-      </w:pPr>
-      <w:r>
-        <w:rPr>
-          <w:lang w:val="en-US"/>
-        </w:rPr>
-        <w:t>On top of that, a new targetname2 key has been introduced as well, which allows one entity to have two targetnames. There is no relation between target/targetname and target2/targetname2, so one entity with a target key of “t1” will activate an entity with a targetname2 key of “t1”.</w:t>
-      </w:r>
-    </w:p>
-    <w:p>
-      <w:pPr>
-        <w:pStyle w:val="Standard"/>
-        <w:rPr>
-          <w:lang w:val="en-US"/>
-        </w:rPr>
-      </w:pPr>
-      <w:r>
-        <w:rPr>
-          <w:lang w:val="en-US"/>
-        </w:rPr>
-      </w:r>
-    </w:p>
-    <w:p>
-      <w:pPr>
-        <w:pStyle w:val="Standard"/>
-        <w:rPr>
-          <w:lang w:val="en-US"/>
-        </w:rPr>
-      </w:pPr>
-      <w:r>
-        <w:rPr>
-          <w:lang w:val="en-US"/>
-        </w:rPr>
-        <w:t>Examples of these entities with a target2 key are all trigger_* entities (except trigger_push and trigger_teleport), func_button, target_relay, target_delay, target_logic, target_disable, func_breakable, func_timer,  ammo_*, item_*, weapon_*, holdable_*, path_corner (but not to link them together) and all spawnpoints.</w:t>
-      </w:r>
-    </w:p>
-    <w:p>
-      <w:pPr>
-        <w:pStyle w:val="Standard"/>
-        <w:rPr>
-          <w:lang w:val="en-US"/>
-        </w:rPr>
-      </w:pPr>
-      <w:r>
-        <w:rPr>
-          <w:lang w:val="en-US"/>
-        </w:rPr>
-      </w:r>
-    </w:p>
-    <w:p>
-      <w:pPr>
-        <w:pStyle w:val="Standard"/>
-        <w:rPr>
-          <w:lang w:val="en-US"/>
-        </w:rPr>
-      </w:pPr>
-      <w:r>
-        <w:rPr>
-          <w:lang w:val="en-US"/>
-        </w:rPr>
-        <w:t>Some entities that do not allow the use of the target2 key are: target_give, target_push, target_teleporter, func_door, func_train, info_player_intermission, info_waypoint, light entities, misc_model, misc_portal_camera, misc_portal_surface, path_corner, shooter_*, target_botspawn,  target_modify, trigger_push, trigger_teleport.</w:t>
-      </w:r>
-    </w:p>
-    <w:p>
-      <w:pPr>
-        <w:pStyle w:val="Standard"/>
-        <w:rPr>
-          <w:lang w:val="en-US"/>
-        </w:rPr>
-      </w:pPr>
-      <w:r>
-        <w:rPr>
-          <w:lang w:val="en-US"/>
-        </w:rPr>
-      </w:r>
-    </w:p>
-    <w:p>
-      <w:pPr>
-        <w:pStyle w:val="Standard"/>
-        <w:rPr>
-          <w:lang w:val="en-US"/>
-        </w:rPr>
-      </w:pPr>
-      <w:r>
-        <w:rPr>
-          <w:lang w:val="en-US"/>
-        </w:rPr>
-        <w:t>Note that the GtkRadiant editor will not draw target lines between entities that use the target2 or targetname2 keys to target each other.</w:t>
-      </w:r>
-    </w:p>
-    <w:p>
-      <w:pPr>
-        <w:pStyle w:val="Heading2"/>
-        <w:rPr>
-          <w:lang w:val="en-US"/>
-        </w:rPr>
-      </w:pPr>
-      <w:r>
-        <w:rPr>
-          <w:lang w:val="en-US"/>
-        </w:rPr>
-      </w:r>
-    </w:p>
-    <w:p>
-      <w:pPr>
-        <w:pStyle w:val="Heading2"/>
-        <w:rPr>
-          <w:lang w:val="en-US"/>
-        </w:rPr>
-      </w:pPr>
-      <w:bookmarkStart w:id="65" w:name="__RefHeading___Toc1393_3210160916"/>
-      <w:bookmarkEnd w:id="65"/>
-      <w:r>
-        <w:rPr>
-          <w:lang w:val="en-US"/>
-        </w:rPr>
-        <w:t>3.24 – notep key</w:t>
-      </w:r>
-    </w:p>
-    <w:p>
-      <w:pPr>
-        <w:pStyle w:val="Textbody1"/>
-        <w:rPr>
-          <w:lang w:val="en-US"/>
-        </w:rPr>
-      </w:pPr>
-      <w:r>
-        <w:rPr>
-          <w:lang w:val="en-US"/>
-        </w:rPr>
-        <w:t xml:space="preserve">All entities can use the “notep” key. This key works similar to the </w:t>
-      </w:r>
-      <w:r>
-        <w:rPr>
+        <w:t>3.2</w:t>
+      </w:r>
+      <w:r>
+        <w:rPr>
+          <w:rFonts w:eastAsia="Arial" w:cs="Arial"/>
+          <w:b/>
+          <w:bCs/>
           <w:i/>
           <w:iCs/>
-          <w:lang w:val="en-US"/>
-        </w:rPr>
-        <w:t>notq3a</w:t>
-      </w:r>
-      <w:r>
-        <w:rPr>
-          <w:lang w:val="en-US"/>
-        </w:rPr>
-        <w:t xml:space="preserve"> and </w:t>
+          <w:color w:val="auto"/>
+          <w:kern w:val="2"/>
+          <w:sz w:val="28"/>
+          <w:szCs w:val="28"/>
+          <w:lang w:val="en-US" w:eastAsia="zh-CN" w:bidi="hi-IN"/>
+        </w:rPr>
+        <w:t>3</w:t>
+      </w:r>
+      <w:r>
+        <w:rPr>
+          <w:lang w:val="en-US"/>
+        </w:rPr>
+        <w:t xml:space="preserve"> – Spawnpoints</w:t>
+      </w:r>
+    </w:p>
+    <w:p>
+      <w:pPr>
+        <w:pStyle w:val="Standard"/>
+        <w:rPr>
+          <w:lang w:val="en-US"/>
+        </w:rPr>
+      </w:pPr>
+      <w:r>
+        <w:rPr>
+          <w:lang w:val="en-US"/>
+        </w:rPr>
+        <w:t xml:space="preserve">In EntityPlus, there is only one type of spawnpoint left: </w:t>
       </w:r>
       <w:r>
         <w:rPr>
@@ -14796,18 +14949,358 @@
           <w:iCs/>
           <w:lang w:val="en-US"/>
         </w:rPr>
-        <w:t>notta</w:t>
-      </w:r>
-      <w:r>
-        <w:rPr>
-          <w:lang w:val="en-US"/>
-        </w:rPr>
-        <w:t xml:space="preserve"> keys (note: these two keys were deprecated from EntityPlus). When the value of the </w:t>
-      </w:r>
-      <w:r>
-        <w:rPr>
+        <w:t>info_player_start</w:t>
+      </w:r>
+      <w:r>
+        <w:rPr>
+          <w:lang w:val="en-US"/>
+        </w:rPr>
+        <w:t>. All other spawnpoint entities (including info_player_deathmatch) are gone. info_player_start can be used like any regular old spawnpoint entity, but it has a few added features.</w:t>
+      </w:r>
+    </w:p>
+    <w:p>
+      <w:pPr>
+        <w:pStyle w:val="Standard"/>
+        <w:rPr>
+          <w:lang w:val="en-US"/>
+        </w:rPr>
+      </w:pPr>
+      <w:r>
+        <w:rPr>
+          <w:lang w:val="en-US"/>
+        </w:rPr>
+      </w:r>
+    </w:p>
+    <w:p>
+      <w:pPr>
+        <w:pStyle w:val="Standard"/>
+        <w:rPr>
+          <w:lang w:val="en-US"/>
+        </w:rPr>
+      </w:pPr>
+      <w:r>
+        <w:rPr>
+          <w:lang w:val="en-US"/>
+        </w:rPr>
+        <w:t>info_player_start has a new “count” key, which can be used to limit the number of times a player can spawn at that location. When that number of spawns have been executed, the spawnpoint deactivates itself. Level designers should be aware that if a map has no active spawnpoints, the player will be booted from the game with an error message.</w:t>
+      </w:r>
+    </w:p>
+    <w:p>
+      <w:pPr>
+        <w:pStyle w:val="Standard"/>
+        <w:rPr>
+          <w:lang w:val="en-US"/>
+        </w:rPr>
+      </w:pPr>
+      <w:r>
+        <w:rPr>
+          <w:lang w:val="en-US"/>
+        </w:rPr>
+      </w:r>
+    </w:p>
+    <w:p>
+      <w:pPr>
+        <w:pStyle w:val="Standard"/>
+        <w:rPr>
+          <w:lang w:val="en-US"/>
+        </w:rPr>
+      </w:pPr>
+      <w:r>
+        <w:rPr>
+          <w:lang w:val="en-US"/>
+        </w:rPr>
+        <w:t>The info_player_start can also be manually disabled. This can be done by having a triggering entity target the spawnpoint entity. When the trigger is activated, it will disable or enable the spawnpoint entity. Additionally, info_player_start has the DISABLED spawnflag so that the spawnpoint is disabled from the start.</w:t>
+      </w:r>
+    </w:p>
+    <w:p>
+      <w:pPr>
+        <w:pStyle w:val="Standard"/>
+        <w:rPr>
+          <w:lang w:val="en-US"/>
+        </w:rPr>
+      </w:pPr>
+      <w:r>
+        <w:rPr>
+          <w:lang w:val="en-US"/>
+        </w:rPr>
+      </w:r>
+    </w:p>
+    <w:p>
+      <w:pPr>
+        <w:pStyle w:val="Standard"/>
+        <w:rPr>
+          <w:lang w:val="en-US"/>
+        </w:rPr>
+      </w:pPr>
+      <w:r>
+        <w:rPr>
+          <w:lang w:val="en-US"/>
+        </w:rPr>
+        <w:t>Note that a spawnpoint that is disabled because it has reached its maximum number of allowed spawns can not be enabled anymore.</w:t>
+      </w:r>
+    </w:p>
+    <w:p>
+      <w:pPr>
+        <w:pStyle w:val="Standard"/>
+        <w:rPr>
+          <w:lang w:val="en-US"/>
+        </w:rPr>
+      </w:pPr>
+      <w:r>
+        <w:rPr>
+          <w:lang w:val="en-US"/>
+        </w:rPr>
+        <w:t>This enabling and disabling of spawnpoints can be used to implement a sort of checkpointing system in your map. The level designer could enable or disable spawnpoints depending on where the player is in the map by the use of, for instance, trigger_multiple entities. Spawnpoints can be initially disabled and enabled one by one as the player progresses through the map. Because EntityPlus seeks the nearest (enabled) spawnpoint to respawn the player at, the level designer can minimalize the need for the player to run through already cleared sections of the map after he has died.</w:t>
+      </w:r>
+    </w:p>
+    <w:p>
+      <w:pPr>
+        <w:pStyle w:val="Standard"/>
+        <w:rPr>
+          <w:lang w:val="en-US"/>
+        </w:rPr>
+      </w:pPr>
+      <w:r>
+        <w:rPr>
+          <w:lang w:val="en-US"/>
+        </w:rPr>
+      </w:r>
+    </w:p>
+    <w:p>
+      <w:pPr>
+        <w:pStyle w:val="Heading2"/>
+        <w:rPr/>
+      </w:pPr>
+      <w:bookmarkStart w:id="65" w:name="__RefHeading___Toc1391_3210160916"/>
+      <w:bookmarkEnd w:id="65"/>
+      <w:r>
+        <w:rPr>
+          <w:lang w:val="en-US"/>
+        </w:rPr>
+        <w:t>3.2</w:t>
+      </w:r>
+      <w:r>
+        <w:rPr>
+          <w:rFonts w:eastAsia="Arial" w:cs="Arial"/>
+          <w:b/>
+          <w:bCs/>
           <w:i/>
           <w:iCs/>
+          <w:color w:val="auto"/>
+          <w:kern w:val="2"/>
+          <w:sz w:val="28"/>
+          <w:szCs w:val="28"/>
+          <w:lang w:val="en-US" w:eastAsia="zh-CN" w:bidi="hi-IN"/>
+        </w:rPr>
+        <w:t>4</w:t>
+      </w:r>
+      <w:r>
+        <w:rPr>
+          <w:lang w:val="en-US"/>
+        </w:rPr>
+        <w:t xml:space="preserve"> – targeting entities</w:t>
+      </w:r>
+    </w:p>
+    <w:p>
+      <w:pPr>
+        <w:pStyle w:val="Standard"/>
+        <w:rPr>
+          <w:lang w:val="en-US"/>
+        </w:rPr>
+      </w:pPr>
+      <w:r>
+        <w:rPr>
+          <w:lang w:val="en-US"/>
+        </w:rPr>
+        <w:t>All entities that use the target key to point to another entity which it will activate can now target a second entity with a different targetname through the target2 key. For instance, a trigger_multiple could have a target key of “t1” and a target2 key of “t2”, triggering both entities with either of these targetnames. Note that the game will first find and activate all entities whose targetname match the target key and then find and activate all entities whose targetname match the target2 key. If the order of activating entities is important, it is important to remember that target always preceeds target2.</w:t>
+      </w:r>
+    </w:p>
+    <w:p>
+      <w:pPr>
+        <w:pStyle w:val="Standard"/>
+        <w:rPr>
+          <w:lang w:val="en-US"/>
+        </w:rPr>
+      </w:pPr>
+      <w:r>
+        <w:rPr>
+          <w:lang w:val="en-US"/>
+        </w:rPr>
+      </w:r>
+    </w:p>
+    <w:p>
+      <w:pPr>
+        <w:pStyle w:val="Standard"/>
+        <w:rPr>
+          <w:lang w:val="en-US"/>
+        </w:rPr>
+      </w:pPr>
+      <w:r>
+        <w:rPr>
+          <w:lang w:val="en-US"/>
+        </w:rPr>
+        <w:t>On top of that, a new targetname2 key has been introduced as well, which allows one entity to have two targetnames. There is no relation between target/targetname and target2/targetname2, so one entity with a target key of “t1” will activate an entity with a targetname2 key of “t1”.</w:t>
+      </w:r>
+    </w:p>
+    <w:p>
+      <w:pPr>
+        <w:pStyle w:val="Standard"/>
+        <w:rPr>
+          <w:lang w:val="en-US"/>
+        </w:rPr>
+      </w:pPr>
+      <w:r>
+        <w:rPr>
+          <w:lang w:val="en-US"/>
+        </w:rPr>
+      </w:r>
+    </w:p>
+    <w:p>
+      <w:pPr>
+        <w:pStyle w:val="Standard"/>
+        <w:rPr>
+          <w:lang w:val="en-US"/>
+        </w:rPr>
+      </w:pPr>
+      <w:r>
+        <w:rPr>
+          <w:lang w:val="en-US"/>
+        </w:rPr>
+        <w:t>Examples of these entities with a target2 key are all trigger_* entities (except trigger_push and trigger_teleport), func_button, target_relay, target_delay, target_logic, target_disable, func_breakable, func_timer,  ammo_*, item_*, weapon_*, holdable_*, path_corner (but not to link them together) and all spawnpoints.</w:t>
+      </w:r>
+    </w:p>
+    <w:p>
+      <w:pPr>
+        <w:pStyle w:val="Standard"/>
+        <w:rPr>
+          <w:lang w:val="en-US"/>
+        </w:rPr>
+      </w:pPr>
+      <w:r>
+        <w:rPr>
+          <w:lang w:val="en-US"/>
+        </w:rPr>
+      </w:r>
+    </w:p>
+    <w:p>
+      <w:pPr>
+        <w:pStyle w:val="Standard"/>
+        <w:rPr>
+          <w:lang w:val="en-US"/>
+        </w:rPr>
+      </w:pPr>
+      <w:r>
+        <w:rPr>
+          <w:lang w:val="en-US"/>
+        </w:rPr>
+        <w:t>Some entities that do not allow the use of the target2 key are: target_give, target_push, target_teleporter, func_door, func_train, info_player_intermission, info_waypoint, light entities, misc_model, misc_portal_camera, misc_portal_surface, path_corner, shooter_*, target_botspawn,  target_modify, trigger_push, trigger_teleport.</w:t>
+      </w:r>
+    </w:p>
+    <w:p>
+      <w:pPr>
+        <w:pStyle w:val="Standard"/>
+        <w:rPr>
+          <w:lang w:val="en-US"/>
+        </w:rPr>
+      </w:pPr>
+      <w:r>
+        <w:rPr>
+          <w:lang w:val="en-US"/>
+        </w:rPr>
+      </w:r>
+    </w:p>
+    <w:p>
+      <w:pPr>
+        <w:pStyle w:val="Standard"/>
+        <w:rPr/>
+      </w:pPr>
+      <w:r>
+        <w:rPr>
+          <w:lang w:val="en-US"/>
+        </w:rPr>
+        <w:t>Note that the GtkRadiant editor will not draw target lines between entities that use the target2 or targetname2 keys to target each other.</w:t>
+      </w:r>
+    </w:p>
+    <w:p>
+      <w:pPr>
+        <w:pStyle w:val="Heading2"/>
+        <w:rPr/>
+      </w:pPr>
+      <w:bookmarkStart w:id="66" w:name="__RefHeading___Toc1393_3210160916"/>
+      <w:bookmarkEnd w:id="66"/>
+      <w:r>
+        <w:rPr>
+          <w:lang w:val="en-US"/>
+        </w:rPr>
+        <w:t>3.2</w:t>
+      </w:r>
+      <w:r>
+        <w:rPr>
+          <w:rFonts w:eastAsia="Arial" w:cs="Arial"/>
+          <w:b/>
+          <w:bCs/>
+          <w:i/>
+          <w:iCs/>
+          <w:color w:val="auto"/>
+          <w:kern w:val="2"/>
+          <w:sz w:val="28"/>
+          <w:szCs w:val="28"/>
+          <w:lang w:val="en-US" w:eastAsia="zh-CN" w:bidi="hi-IN"/>
+        </w:rPr>
+        <w:t>5</w:t>
+      </w:r>
+      <w:r>
+        <w:rPr>
+          <w:lang w:val="en-US"/>
+        </w:rPr>
+        <w:t xml:space="preserve"> – notep key</w:t>
+      </w:r>
+    </w:p>
+    <w:p>
+      <w:pPr>
+        <w:pStyle w:val="Textbody1"/>
+        <w:rPr>
+          <w:lang w:val="en-US"/>
+        </w:rPr>
+      </w:pPr>
+      <w:r>
+        <w:rPr>
+          <w:lang w:val="en-US"/>
+        </w:rPr>
+        <w:t xml:space="preserve">All entities can use the “notep” key. This key works similar to the </w:t>
+      </w:r>
+      <w:r>
+        <w:rPr>
+          <w:i/>
+          <w:iCs/>
+          <w:lang w:val="en-US"/>
+        </w:rPr>
+        <w:t>notq3a</w:t>
+      </w:r>
+      <w:r>
+        <w:rPr>
+          <w:lang w:val="en-US"/>
+        </w:rPr>
+        <w:t xml:space="preserve"> and </w:t>
+      </w:r>
+      <w:r>
+        <w:rPr>
+          <w:i/>
+          <w:iCs/>
+          <w:lang w:val="en-US"/>
+        </w:rPr>
+        <w:t>notta</w:t>
+      </w:r>
+      <w:r>
+        <w:rPr>
+          <w:lang w:val="en-US"/>
+        </w:rPr>
+        <w:t xml:space="preserve"> keys (note: these two keys were deprecated from EntityPlus). When the value of the </w:t>
+      </w:r>
+      <w:r>
+        <w:rPr>
+          <w:i/>
+          <w:iCs/>
           <w:lang w:val="en-US"/>
         </w:rPr>
         <w:t>notep</w:t>
@@ -14822,62 +15315,60 @@
     <w:p>
       <w:pPr>
         <w:pStyle w:val="Heading2"/>
-        <w:rPr>
-          <w:lang w:val="en-US"/>
-        </w:rPr>
-      </w:pPr>
-      <w:bookmarkStart w:id="66" w:name="__RefHeading___Toc1395_3210160916"/>
-      <w:bookmarkEnd w:id="66"/>
-      <w:r>
-        <w:rPr>
-          <w:lang w:val="en-US"/>
-        </w:rPr>
-        <w:t>3.25 – Constant light on func_* entities</w:t>
-      </w:r>
-    </w:p>
-    <w:p>
-      <w:pPr>
-        <w:pStyle w:val="Standard"/>
-        <w:rPr>
-          <w:lang w:val="en-US"/>
-        </w:rPr>
-      </w:pPr>
-      <w:r>
-        <w:rPr>
-          <w:lang w:val="en-US"/>
-        </w:rPr>
-        <w:t>All of the func_ entities accept both a “color” and a “light” key. Using these keys allows level designers to have these entities emit (dynamic) light. Unfortunately, due to a bug in Quake III Arena, this functionality is broken. EntityPlus fixes this bug and thus it is possible for level designers to add very simple dynamic lighting effects to their maps. The “light” and “color” keys accept values similar to the _light and _color keys on light entities. This means that the light key accepts integer values that determine the intensity of the light. The color key accepts three decimal values ranging from 0 to 1 which specify the red, green and blue values of the color of the light.</w:t>
-      </w:r>
-    </w:p>
-    <w:p>
-      <w:pPr>
-        <w:pStyle w:val="Standard"/>
-        <w:rPr>
-          <w:lang w:val="en-US"/>
-        </w:rPr>
-      </w:pPr>
-      <w:r>
-        <w:rPr>
-          <w:lang w:val="en-US"/>
-        </w:rPr>
-      </w:r>
-    </w:p>
-    <w:p>
-      <w:pPr>
-        <w:pStyle w:val="Standard"/>
-        <w:rPr>
-          <w:lang w:val="en-US"/>
-        </w:rPr>
-      </w:pPr>
+        <w:rPr/>
+      </w:pPr>
+      <w:bookmarkStart w:id="67" w:name="__RefHeading___Toc1395_3210160916"/>
+      <w:bookmarkEnd w:id="67"/>
+      <w:r>
+        <w:rPr>
+          <w:lang w:val="en-US"/>
+        </w:rPr>
+        <w:t>3.2</w:t>
+      </w:r>
+      <w:r>
+        <w:rPr>
+          <w:rFonts w:eastAsia="Arial" w:cs="Arial"/>
+          <w:b/>
+          <w:bCs/>
+          <w:i/>
+          <w:iCs/>
+          <w:color w:val="auto"/>
+          <w:kern w:val="2"/>
+          <w:sz w:val="28"/>
+          <w:szCs w:val="28"/>
+          <w:lang w:val="en-US" w:eastAsia="zh-CN" w:bidi="hi-IN"/>
+        </w:rPr>
+        <w:t>6</w:t>
+      </w:r>
+      <w:r>
+        <w:rPr>
+          <w:lang w:val="en-US"/>
+        </w:rPr>
+        <w:t xml:space="preserve"> – Constant light on func_* entities</w:t>
+      </w:r>
+    </w:p>
+    <w:p>
+      <w:pPr>
+        <w:pStyle w:val="Standard"/>
+        <w:rPr>
+          <w:lang w:val="en-US"/>
+        </w:rPr>
+      </w:pPr>
+      <w:r>
+        <w:rPr>
+          <w:lang w:val="en-US"/>
+        </w:rPr>
+        <w:t>All of the func_ entities accept both a “color” and a “light” key. Using these keys allows level designers to have these entities emit (dyn</w:t>
+      </w:r>
       <w:r>
         <w:drawing>
-          <wp:anchor behindDoc="0" distT="0" distB="0" distL="114300" distR="114300" simplePos="0" locked="0" layoutInCell="1" allowOverlap="1" relativeHeight="11">
+          <wp:anchor behindDoc="0" distT="0" distB="0" distL="114300" distR="114300" simplePos="0" locked="0" layoutInCell="1" allowOverlap="1" relativeHeight="10">
             <wp:simplePos x="0" y="0"/>
             <wp:positionH relativeFrom="column">
-              <wp:posOffset>2616835</wp:posOffset>
+              <wp:posOffset>2610485</wp:posOffset>
             </wp:positionH>
             <wp:positionV relativeFrom="paragraph">
-              <wp:posOffset>41910</wp:posOffset>
+              <wp:posOffset>92075</wp:posOffset>
             </wp:positionV>
             <wp:extent cx="3419475" cy="2543175"/>
             <wp:effectExtent l="0" t="0" r="0" b="0"/>
@@ -14920,130 +15411,38 @@
         <w:rPr>
           <w:lang w:val="en-US"/>
         </w:rPr>
-        <w:t>T</w:t>
-      </w:r>
-      <w:r>
-        <w:rPr>
-          <w:lang w:val="en-US"/>
-        </w:rPr>
-        <w:t>he screenshot to the right shows a very simple example of a red light and a white light added to the map. When seen in-game, the lights move along the  walls or floor.</w:t>
-      </w:r>
-    </w:p>
-    <w:p>
-      <w:pPr>
-        <w:pStyle w:val="Standard"/>
-        <w:rPr>
-          <w:lang w:val="en-US"/>
-        </w:rPr>
-      </w:pPr>
-      <w:r>
-        <w:rPr>
-          <w:lang w:val="en-US"/>
-        </w:rPr>
-      </w:r>
-    </w:p>
-    <w:p>
-      <w:pPr>
-        <w:pStyle w:val="Standard"/>
-        <w:rPr>
-          <w:lang w:val="en-US"/>
-        </w:rPr>
-      </w:pPr>
-      <w:r>
-        <w:rPr>
-          <w:lang w:val="en-US"/>
-        </w:rPr>
-      </w:r>
-    </w:p>
-    <w:p>
-      <w:pPr>
-        <w:pStyle w:val="Standard"/>
-        <w:rPr>
-          <w:lang w:val="en-US"/>
-        </w:rPr>
-      </w:pPr>
-      <w:r>
-        <w:rPr>
-          <w:lang w:val="en-US"/>
-        </w:rPr>
-      </w:r>
-    </w:p>
-    <w:p>
-      <w:pPr>
-        <w:pStyle w:val="Standard"/>
-        <w:rPr>
-          <w:lang w:val="en-US"/>
-        </w:rPr>
-      </w:pPr>
-      <w:r>
-        <w:rPr>
-          <w:lang w:val="en-US"/>
-        </w:rPr>
-      </w:r>
-    </w:p>
-    <w:p>
-      <w:pPr>
-        <w:pStyle w:val="Standard"/>
-        <w:rPr>
-          <w:lang w:val="en-US"/>
-        </w:rPr>
-      </w:pPr>
-      <w:r>
-        <w:rPr>
-          <w:lang w:val="en-US"/>
-        </w:rPr>
-      </w:r>
-    </w:p>
-    <w:p>
-      <w:pPr>
-        <w:pStyle w:val="Standard"/>
-        <w:rPr>
-          <w:lang w:val="en-US"/>
-        </w:rPr>
-      </w:pPr>
-      <w:r>
-        <w:rPr>
-          <w:lang w:val="en-US"/>
-        </w:rPr>
-      </w:r>
-    </w:p>
-    <w:p>
-      <w:pPr>
-        <w:pStyle w:val="Standard"/>
-        <w:rPr>
-          <w:lang w:val="en-US"/>
-        </w:rPr>
-      </w:pPr>
-      <w:r>
-        <w:rPr>
-          <w:lang w:val="en-US"/>
-        </w:rPr>
-      </w:r>
-    </w:p>
-    <w:p>
-      <w:pPr>
-        <w:pStyle w:val="Standard"/>
-        <w:rPr>
-          <w:lang w:val="en-US"/>
-        </w:rPr>
-      </w:pPr>
-      <w:r>
-        <w:rPr>
-          <w:lang w:val="en-US"/>
-        </w:rPr>
-      </w:r>
-    </w:p>
-    <w:p>
-      <w:pPr>
-        <w:pStyle w:val="Standard"/>
-        <w:rPr>
-          <w:lang w:val="en-US"/>
-        </w:rPr>
-      </w:pPr>
-      <w:r>
-        <w:rPr>
-          <w:lang w:val="en-US"/>
-        </w:rPr>
+        <w:t>a</w:t>
+      </w:r>
+      <w:r>
+        <w:rPr>
+          <w:lang w:val="en-US"/>
+        </w:rPr>
+        <w:t>mic) light. Unfortunately, due to a bug in Quake III Arena, this functionality is broken. EntityPlus fixes this bug and thus it is possible for level designers to add very simple dynamic lighting effects to their maps. The “light” and “color” keys accept values similar to the _light and _color keys on light entities. This means that the light key accepts integer values that determine the intensity of the light. The color key accepts three decimal values ranging from 0 to 1 which specify the red, green and blue values of the color of the light.</w:t>
+      </w:r>
+    </w:p>
+    <w:p>
+      <w:pPr>
+        <w:pStyle w:val="Standard"/>
+        <w:rPr>
+          <w:lang w:val="en-US"/>
+        </w:rPr>
+      </w:pPr>
+      <w:r>
+        <w:rPr>
+          <w:lang w:val="en-US"/>
+        </w:rPr>
+      </w:r>
+    </w:p>
+    <w:p>
+      <w:pPr>
+        <w:pStyle w:val="Standard"/>
+        <w:rPr/>
+      </w:pPr>
+      <w:r>
+        <w:rPr>
+          <w:lang w:val="en-US"/>
+        </w:rPr>
+        <w:t>The screenshot to the right shows a very simple example of a red light and a white light added to the map. When seen in-game, the lights move along the  walls or floor.</w:t>
       </w:r>
     </w:p>
     <w:p>
@@ -15096,8 +15495,8 @@
           <w:lang w:val="en-US"/>
         </w:rPr>
       </w:pPr>
-      <w:bookmarkStart w:id="67" w:name="__RefHeading___Toc1397_3210160916"/>
-      <w:bookmarkEnd w:id="67"/>
+      <w:bookmarkStart w:id="68" w:name="__RefHeading___Toc1397_3210160916"/>
+      <w:bookmarkEnd w:id="68"/>
       <w:r>
         <w:rPr>
           <w:lang w:val="en-US"/>
@@ -15139,8 +15538,8 @@
           <w:lang w:val="en-US"/>
         </w:rPr>
       </w:pPr>
-      <w:bookmarkStart w:id="68" w:name="__RefHeading___Toc1399_3210160916"/>
-      <w:bookmarkEnd w:id="68"/>
+      <w:bookmarkStart w:id="69" w:name="__RefHeading___Toc1399_3210160916"/>
+      <w:bookmarkEnd w:id="69"/>
       <w:r>
         <w:rPr>
           <w:lang w:val="en-US"/>
@@ -15174,7 +15573,7 @@
           <w:lang w:val="en-US"/>
         </w:rPr>
         <w:drawing>
-          <wp:anchor behindDoc="0" distT="0" distB="0" distL="114300" distR="114300" simplePos="0" locked="0" layoutInCell="1" allowOverlap="1" relativeHeight="13">
+          <wp:anchor behindDoc="0" distT="0" distB="0" distL="114300" distR="114300" simplePos="0" locked="0" layoutInCell="1" allowOverlap="1" relativeHeight="12">
             <wp:simplePos x="0" y="0"/>
             <wp:positionH relativeFrom="column">
               <wp:posOffset>112395</wp:posOffset>
@@ -15269,8 +15668,8 @@
           <w:lang w:val="en-US"/>
         </w:rPr>
       </w:pPr>
-      <w:bookmarkStart w:id="69" w:name="__RefHeading___Toc1401_3210160916"/>
-      <w:bookmarkEnd w:id="69"/>
+      <w:bookmarkStart w:id="70" w:name="__RefHeading___Toc1401_3210160916"/>
+      <w:bookmarkEnd w:id="70"/>
       <w:r>
         <w:rPr>
           <w:lang w:val="en-US"/>
@@ -15287,7 +15686,7 @@
       </w:pPr>
       <w:r>
         <w:drawing>
-          <wp:anchor behindDoc="0" distT="0" distB="0" distL="114300" distR="114300" simplePos="0" locked="0" layoutInCell="1" allowOverlap="1" relativeHeight="15">
+          <wp:anchor behindDoc="0" distT="0" distB="0" distL="114300" distR="114300" simplePos="0" locked="0" layoutInCell="1" allowOverlap="1" relativeHeight="14">
             <wp:simplePos x="0" y="0"/>
             <wp:positionH relativeFrom="column">
               <wp:posOffset>5431790</wp:posOffset>
@@ -15365,8 +15764,8 @@
           <w:lang w:val="en-US"/>
         </w:rPr>
       </w:pPr>
-      <w:bookmarkStart w:id="70" w:name="__RefHeading___Toc1403_3210160916"/>
-      <w:bookmarkEnd w:id="70"/>
+      <w:bookmarkStart w:id="71" w:name="__RefHeading___Toc1403_3210160916"/>
+      <w:bookmarkEnd w:id="71"/>
       <w:r>
         <w:rPr>
           <w:lang w:val="en-US"/>
@@ -15449,8 +15848,8 @@
           <w:lang w:val="en-US"/>
         </w:rPr>
       </w:pPr>
-      <w:bookmarkStart w:id="71" w:name="__RefHeading___Toc1405_3210160916"/>
-      <w:bookmarkEnd w:id="71"/>
+      <w:bookmarkStart w:id="72" w:name="__RefHeading___Toc1405_3210160916"/>
+      <w:bookmarkEnd w:id="72"/>
       <w:r>
         <w:rPr>
           <w:lang w:val="en-US"/>
@@ -15492,8 +15891,8 @@
           <w:lang w:val="en-US"/>
         </w:rPr>
       </w:pPr>
-      <w:bookmarkStart w:id="72" w:name="__RefHeading___Toc1407_3210160916"/>
-      <w:bookmarkEnd w:id="72"/>
+      <w:bookmarkStart w:id="73" w:name="__RefHeading___Toc1407_3210160916"/>
+      <w:bookmarkEnd w:id="73"/>
       <w:r>
         <w:rPr>
           <w:lang w:val="en-US"/>
@@ -16089,8 +16488,8 @@
           <w:lang w:val="en-US"/>
         </w:rPr>
       </w:pPr>
-      <w:bookmarkStart w:id="73" w:name="__RefHeading___Toc1409_3210160916"/>
-      <w:bookmarkEnd w:id="73"/>
+      <w:bookmarkStart w:id="74" w:name="__RefHeading___Toc1409_3210160916"/>
+      <w:bookmarkEnd w:id="74"/>
       <w:r>
         <w:rPr>
           <w:lang w:val="en-US"/>
@@ -16170,8 +16569,8 @@
         <w:pStyle w:val="Heading2"/>
         <w:rPr/>
       </w:pPr>
-      <w:bookmarkStart w:id="74" w:name="__RefHeading___Toc1411_3210160916"/>
-      <w:bookmarkEnd w:id="74"/>
+      <w:bookmarkStart w:id="75" w:name="__RefHeading___Toc1411_3210160916"/>
+      <w:bookmarkEnd w:id="75"/>
       <w:r>
         <w:rPr>
           <w:lang w:val="en-US"/>
@@ -16231,8 +16630,8 @@
           <w:lang w:val="en-US"/>
         </w:rPr>
       </w:pPr>
-      <w:bookmarkStart w:id="75" w:name="__RefHeading___Toc1413_3210160916"/>
-      <w:bookmarkEnd w:id="75"/>
+      <w:bookmarkStart w:id="76" w:name="__RefHeading___Toc1413_3210160916"/>
+      <w:bookmarkEnd w:id="76"/>
       <w:r>
         <w:rPr>
           <w:lang w:val="en-US"/>
@@ -17765,7 +18164,6 @@
       <w:type w:val="continuous"/>
       <w:pgSz w:w="11906" w:h="16838"/>
       <w:pgMar w:left="1134" w:right="1134" w:header="0" w:top="1134" w:footer="0" w:bottom="1134" w:gutter="0"/>
-      <w:pgNumType w:fmt="decimal"/>
       <w:formProt w:val="false"/>
       <w:textDirection w:val="lrTb"/>
       <w:docGrid w:type="default" w:linePitch="100" w:charSpace="0"/>
@@ -22953,6 +23351,20 @@
     <w:pPr/>
     <w:rPr/>
   </w:style>
+  <w:style w:type="paragraph" w:styleId="ContentsHeading">
+    <w:name w:val="TOA Heading"/>
+    <w:basedOn w:val="Heading"/>
+    <w:pPr>
+      <w:suppressLineNumbers/>
+      <w:ind w:left="0" w:hanging="0"/>
+    </w:pPr>
+    <w:rPr>
+      <w:b/>
+      <w:bCs/>
+      <w:sz w:val="32"/>
+      <w:szCs w:val="32"/>
+    </w:rPr>
+  </w:style>
   <w:style w:type="numbering" w:styleId="NoList" w:default="1">
     <w:name w:val="No List"/>
     <w:uiPriority w:val="99"/>

</xml_diff>